<commit_message>
Fichier nécessaire à la remise du devoir
Co-Authored-By: Mathieu L <158770187+MathieuLaureti@users.noreply.github.com>
</commit_message>
<xml_diff>
--- a/Fichier à convertir en PDF et à changer de nom.docx
+++ b/Fichier à convertir en PDF et à changer de nom.docx
@@ -4,7 +4,7 @@
   <w:body>
     <w:p>
       <w:pPr>
-        <w:pStyle w:val="Heading3"/>
+        <w:pStyle w:val="Titre3"/>
       </w:pPr>
       <w:r>
         <w:t>Titre : Débuter une activité</w:t>
@@ -12,23 +12,29 @@
     </w:p>
     <w:p>
       <w:pPr>
-        <w:pStyle w:val="Heading3"/>
+        <w:pStyle w:val="Titre3"/>
       </w:pPr>
       <w:r>
-        <w:t>Acteur principale : L’employé</w:t>
+        <w:t>Acteur principal : L’employé</w:t>
       </w:r>
     </w:p>
     <w:p>
       <w:pPr>
-        <w:pStyle w:val="Heading3"/>
+        <w:pStyle w:val="Titre3"/>
       </w:pPr>
       <w:r>
-        <w:t>Précondition : L’employé posséder son ID</w:t>
+        <w:t>Pré</w:t>
+      </w:r>
+      <w:r>
+        <w:t>condition</w:t>
+      </w:r>
+      <w:r>
+        <w:t> : L’employé posséder son ID</w:t>
       </w:r>
     </w:p>
     <w:p>
       <w:pPr>
-        <w:pStyle w:val="Heading3"/>
+        <w:pStyle w:val="Titre3"/>
       </w:pPr>
       <w:r>
         <w:t xml:space="preserve">Postcondition : L’employé peut commencer </w:t>
@@ -49,7 +55,7 @@
     <w:p/>
     <w:p>
       <w:pPr>
-        <w:pStyle w:val="ListParagraph"/>
+        <w:pStyle w:val="Paragraphedeliste"/>
         <w:numPr>
           <w:ilvl w:val="0"/>
           <w:numId w:val="1"/>
@@ -64,7 +70,7 @@
     </w:p>
     <w:p>
       <w:pPr>
-        <w:pStyle w:val="ListParagraph"/>
+        <w:pStyle w:val="Paragraphedeliste"/>
         <w:numPr>
           <w:ilvl w:val="0"/>
           <w:numId w:val="1"/>
@@ -76,7 +82,7 @@
     </w:p>
     <w:p>
       <w:pPr>
-        <w:pStyle w:val="ListParagraph"/>
+        <w:pStyle w:val="Paragraphedeliste"/>
         <w:numPr>
           <w:ilvl w:val="0"/>
           <w:numId w:val="1"/>
@@ -100,28 +106,19 @@
     </w:p>
     <w:p>
       <w:pPr>
-        <w:pStyle w:val="ListParagraph"/>
+        <w:pStyle w:val="Paragraphedeliste"/>
         <w:numPr>
           <w:ilvl w:val="0"/>
           <w:numId w:val="1"/>
         </w:numPr>
       </w:pPr>
       <w:r>
-        <w:t>Plusieurs options</w:t>
-      </w:r>
-      <w:r>
-        <w:t xml:space="preserve"> sont présenté</w:t>
-      </w:r>
-      <w:r>
-        <w:t>es</w:t>
-      </w:r>
-      <w:r>
-        <w:t xml:space="preserve"> à l’utilisateur</w:t>
+        <w:t>Plusieurs options sont présentées à l’utilisateur</w:t>
       </w:r>
     </w:p>
     <w:p>
       <w:pPr>
-        <w:pStyle w:val="ListParagraph"/>
+        <w:pStyle w:val="Paragraphedeliste"/>
         <w:numPr>
           <w:ilvl w:val="1"/>
           <w:numId w:val="1"/>
@@ -136,7 +133,7 @@
     </w:p>
     <w:p>
       <w:pPr>
-        <w:pStyle w:val="ListParagraph"/>
+        <w:pStyle w:val="Paragraphedeliste"/>
         <w:numPr>
           <w:ilvl w:val="1"/>
           <w:numId w:val="1"/>
@@ -154,7 +151,7 @@
     </w:p>
     <w:p>
       <w:pPr>
-        <w:pStyle w:val="ListParagraph"/>
+        <w:pStyle w:val="Paragraphedeliste"/>
         <w:numPr>
           <w:ilvl w:val="1"/>
           <w:numId w:val="1"/>
@@ -175,6 +172,9 @@
       <w:r>
         <w:t>2a. Le ID envoyé au système est incorrect</w:t>
       </w:r>
+      <w:r>
+        <w:t>.</w:t>
+      </w:r>
     </w:p>
     <w:p>
       <w:pPr>
@@ -191,7 +191,7 @@
     </w:p>
     <w:p>
       <w:pPr>
-        <w:pStyle w:val="Heading3"/>
+        <w:pStyle w:val="Titre3"/>
       </w:pPr>
       <w:r>
         <w:t>Titre : Terminer une activité</w:t>
@@ -199,23 +199,29 @@
     </w:p>
     <w:p>
       <w:pPr>
-        <w:pStyle w:val="Heading3"/>
+        <w:pStyle w:val="Titre3"/>
       </w:pPr>
       <w:r>
-        <w:t>Acteur principale : L’employé</w:t>
+        <w:t>Acteur principal : L’employé</w:t>
       </w:r>
     </w:p>
     <w:p>
       <w:pPr>
-        <w:pStyle w:val="Heading3"/>
+        <w:pStyle w:val="Titre3"/>
       </w:pPr>
       <w:r>
-        <w:t>Précondition : L’employé est déjà dans une session de travail</w:t>
+        <w:t>Pré</w:t>
+      </w:r>
+      <w:r>
+        <w:t>condition</w:t>
+      </w:r>
+      <w:r>
+        <w:t> : L’employé est déjà dans une session de travail</w:t>
       </w:r>
     </w:p>
     <w:p>
       <w:pPr>
-        <w:pStyle w:val="Heading3"/>
+        <w:pStyle w:val="Titre3"/>
       </w:pPr>
       <w:r>
         <w:t xml:space="preserve">Postcondition :  La période de travail de l’employé ainsi que sa contribution au projet sont </w:t>
@@ -224,7 +230,13 @@
         <w:t>enregistrées</w:t>
       </w:r>
       <w:r>
-        <w:t xml:space="preserve"> dans le système afin de </w:t>
+        <w:t xml:space="preserve"> dans le système afin </w:t>
+      </w:r>
+      <w:r>
+        <w:t>qu</w:t>
+      </w:r>
+      <w:r>
+        <w:t xml:space="preserve">e </w:t>
       </w:r>
       <w:r>
         <w:t>les admins</w:t>
@@ -236,19 +248,25 @@
     <w:p/>
     <w:p>
       <w:pPr>
-        <w:pStyle w:val="ListParagraph"/>
+        <w:pStyle w:val="Paragraphedeliste"/>
         <w:numPr>
           <w:ilvl w:val="0"/>
           <w:numId w:val="2"/>
         </w:numPr>
       </w:pPr>
       <w:r>
-        <w:t>Le système identifie l’employé avec le ID</w:t>
+        <w:t>Le système identifie l’employé avec l</w:t>
+      </w:r>
+      <w:r>
+        <w:t xml:space="preserve">e </w:t>
+      </w:r>
+      <w:r>
+        <w:t>ID</w:t>
       </w:r>
     </w:p>
     <w:p>
       <w:pPr>
-        <w:pStyle w:val="ListParagraph"/>
+        <w:pStyle w:val="Paragraphedeliste"/>
         <w:numPr>
           <w:ilvl w:val="0"/>
           <w:numId w:val="2"/>
@@ -260,7 +278,7 @@
     </w:p>
     <w:p>
       <w:pPr>
-        <w:pStyle w:val="ListParagraph"/>
+        <w:pStyle w:val="Paragraphedeliste"/>
         <w:numPr>
           <w:ilvl w:val="0"/>
           <w:numId w:val="2"/>
@@ -272,7 +290,7 @@
     </w:p>
     <w:p>
       <w:pPr>
-        <w:pStyle w:val="ListParagraph"/>
+        <w:pStyle w:val="Paragraphedeliste"/>
         <w:numPr>
           <w:ilvl w:val="0"/>
           <w:numId w:val="2"/>
@@ -284,7 +302,7 @@
     </w:p>
     <w:p>
       <w:pPr>
-        <w:pStyle w:val="ListParagraph"/>
+        <w:pStyle w:val="Paragraphedeliste"/>
         <w:numPr>
           <w:ilvl w:val="0"/>
           <w:numId w:val="2"/>
@@ -946,11 +964,11 @@
     <w:name w:val="Normal"/>
     <w:qFormat/>
   </w:style>
-  <w:style w:type="paragraph" w:styleId="Heading1">
+  <w:style w:type="paragraph" w:styleId="Titre1">
     <w:name w:val="heading 1"/>
     <w:basedOn w:val="Normal"/>
     <w:next w:val="Normal"/>
-    <w:link w:val="Heading1Char"/>
+    <w:link w:val="Titre1Car"/>
     <w:uiPriority w:val="9"/>
     <w:qFormat/>
     <w:pPr>
@@ -966,11 +984,11 @@
       <w:szCs w:val="40"/>
     </w:rPr>
   </w:style>
-  <w:style w:type="paragraph" w:styleId="Heading2">
+  <w:style w:type="paragraph" w:styleId="Titre2">
     <w:name w:val="heading 2"/>
     <w:basedOn w:val="Normal"/>
     <w:next w:val="Normal"/>
-    <w:link w:val="Heading2Char"/>
+    <w:link w:val="Titre2Car"/>
     <w:uiPriority w:val="9"/>
     <w:unhideWhenUsed/>
     <w:qFormat/>
@@ -987,11 +1005,11 @@
       <w:szCs w:val="32"/>
     </w:rPr>
   </w:style>
-  <w:style w:type="paragraph" w:styleId="Heading3">
+  <w:style w:type="paragraph" w:styleId="Titre3">
     <w:name w:val="heading 3"/>
     <w:basedOn w:val="Normal"/>
     <w:next w:val="Normal"/>
-    <w:link w:val="Heading3Char"/>
+    <w:link w:val="Titre3Car"/>
     <w:uiPriority w:val="9"/>
     <w:unhideWhenUsed/>
     <w:qFormat/>
@@ -1008,11 +1026,11 @@
       <w:szCs w:val="28"/>
     </w:rPr>
   </w:style>
-  <w:style w:type="paragraph" w:styleId="Heading4">
+  <w:style w:type="paragraph" w:styleId="Titre4">
     <w:name w:val="heading 4"/>
     <w:basedOn w:val="Normal"/>
     <w:next w:val="Normal"/>
-    <w:link w:val="Heading4Char"/>
+    <w:link w:val="Titre4Car"/>
     <w:uiPriority w:val="9"/>
     <w:unhideWhenUsed/>
     <w:qFormat/>
@@ -1029,11 +1047,11 @@
       <w:color w:val="2E74B5" w:themeColor="accent1" w:themeShade="BF"/>
     </w:rPr>
   </w:style>
-  <w:style w:type="paragraph" w:styleId="Heading5">
+  <w:style w:type="paragraph" w:styleId="Titre5">
     <w:name w:val="heading 5"/>
     <w:basedOn w:val="Normal"/>
     <w:next w:val="Normal"/>
-    <w:link w:val="Heading5Char"/>
+    <w:link w:val="Titre5Car"/>
     <w:uiPriority w:val="9"/>
     <w:unhideWhenUsed/>
     <w:qFormat/>
@@ -1048,11 +1066,11 @@
       <w:color w:val="2E74B5" w:themeColor="accent1" w:themeShade="BF"/>
     </w:rPr>
   </w:style>
-  <w:style w:type="paragraph" w:styleId="Heading6">
+  <w:style w:type="paragraph" w:styleId="Titre6">
     <w:name w:val="heading 6"/>
     <w:basedOn w:val="Normal"/>
     <w:next w:val="Normal"/>
-    <w:link w:val="Heading6Char"/>
+    <w:link w:val="Titre6Car"/>
     <w:uiPriority w:val="9"/>
     <w:unhideWhenUsed/>
     <w:qFormat/>
@@ -1069,11 +1087,11 @@
       <w:color w:val="595959" w:themeColor="text1" w:themeTint="A6"/>
     </w:rPr>
   </w:style>
-  <w:style w:type="paragraph" w:styleId="Heading7">
+  <w:style w:type="paragraph" w:styleId="Titre7">
     <w:name w:val="heading 7"/>
     <w:basedOn w:val="Normal"/>
     <w:next w:val="Normal"/>
-    <w:link w:val="Heading7Char"/>
+    <w:link w:val="Titre7Car"/>
     <w:uiPriority w:val="9"/>
     <w:unhideWhenUsed/>
     <w:qFormat/>
@@ -1088,11 +1106,11 @@
       <w:color w:val="595959" w:themeColor="text1" w:themeTint="A6"/>
     </w:rPr>
   </w:style>
-  <w:style w:type="paragraph" w:styleId="Heading8">
+  <w:style w:type="paragraph" w:styleId="Titre8">
     <w:name w:val="heading 8"/>
     <w:basedOn w:val="Normal"/>
     <w:next w:val="Normal"/>
-    <w:link w:val="Heading8Char"/>
+    <w:link w:val="Titre8Car"/>
     <w:uiPriority w:val="9"/>
     <w:unhideWhenUsed/>
     <w:qFormat/>
@@ -1109,11 +1127,11 @@
       <w:color w:val="272727" w:themeColor="text1" w:themeTint="D8"/>
     </w:rPr>
   </w:style>
-  <w:style w:type="paragraph" w:styleId="Heading9">
+  <w:style w:type="paragraph" w:styleId="Titre9">
     <w:name w:val="heading 9"/>
     <w:basedOn w:val="Normal"/>
     <w:next w:val="Normal"/>
-    <w:link w:val="Heading9Char"/>
+    <w:link w:val="Titre9Car"/>
     <w:uiPriority w:val="9"/>
     <w:unhideWhenUsed/>
     <w:qFormat/>
@@ -1130,13 +1148,13 @@
       <w:color w:val="272727" w:themeColor="text1" w:themeTint="D8"/>
     </w:rPr>
   </w:style>
-  <w:style w:type="character" w:default="1" w:styleId="DefaultParagraphFont">
+  <w:style w:type="character" w:default="1" w:styleId="Policepardfaut">
     <w:name w:val="Default Paragraph Font"/>
     <w:uiPriority w:val="1"/>
     <w:semiHidden/>
     <w:unhideWhenUsed/>
   </w:style>
-  <w:style w:type="table" w:default="1" w:styleId="TableNormal">
+  <w:style w:type="table" w:default="1" w:styleId="TableauNormal">
     <w:name w:val="Normal Table"/>
     <w:uiPriority w:val="99"/>
     <w:semiHidden/>
@@ -1151,15 +1169,15 @@
       </w:tblCellMar>
     </w:tblPr>
   </w:style>
-  <w:style w:type="numbering" w:default="1" w:styleId="NoList">
+  <w:style w:type="numbering" w:default="1" w:styleId="Aucuneliste">
     <w:name w:val="No List"/>
     <w:uiPriority w:val="99"/>
     <w:semiHidden/>
     <w:unhideWhenUsed/>
   </w:style>
-  <w:style w:type="table" w:styleId="TableGrid">
+  <w:style w:type="table" w:styleId="Grilledutableau">
     <w:name w:val="Table Grid"/>
-    <w:basedOn w:val="TableNormal"/>
+    <w:basedOn w:val="TableauNormal"/>
     <w:uiPriority w:val="59"/>
     <w:pPr>
       <w:spacing w:after="0" w:line="240" w:lineRule="auto"/>
@@ -1175,9 +1193,9 @@
       </w:tblBorders>
     </w:tblPr>
   </w:style>
-  <w:style w:type="table" w:styleId="TableGridLight">
+  <w:style w:type="table" w:styleId="Grilledetableauclaire">
     <w:name w:val="Grid Table Light"/>
-    <w:basedOn w:val="TableNormal"/>
+    <w:basedOn w:val="TableauNormal"/>
     <w:uiPriority w:val="59"/>
     <w:pPr>
       <w:spacing w:after="0" w:line="240" w:lineRule="auto"/>
@@ -1193,9 +1211,9 @@
       </w:tblBorders>
     </w:tblPr>
   </w:style>
-  <w:style w:type="table" w:styleId="PlainTable1">
+  <w:style w:type="table" w:styleId="Tableausimple1">
     <w:name w:val="Plain Table 1"/>
-    <w:basedOn w:val="TableNormal"/>
+    <w:basedOn w:val="TableauNormal"/>
     <w:uiPriority w:val="59"/>
     <w:pPr>
       <w:spacing w:after="0" w:line="240" w:lineRule="auto"/>
@@ -1255,9 +1273,9 @@
       </w:tcPr>
     </w:tblStylePr>
   </w:style>
-  <w:style w:type="table" w:styleId="PlainTable2">
+  <w:style w:type="table" w:styleId="Tableausimple2">
     <w:name w:val="Plain Table 2"/>
-    <w:basedOn w:val="TableNormal"/>
+    <w:basedOn w:val="TableauNormal"/>
     <w:uiPriority w:val="59"/>
     <w:pPr>
       <w:spacing w:after="0" w:line="240" w:lineRule="auto"/>
@@ -1337,9 +1355,9 @@
       </w:tcPr>
     </w:tblStylePr>
   </w:style>
-  <w:style w:type="table" w:styleId="PlainTable3">
+  <w:style w:type="table" w:styleId="Tableausimple3">
     <w:name w:val="Plain Table 3"/>
-    <w:basedOn w:val="TableNormal"/>
+    <w:basedOn w:val="TableauNormal"/>
     <w:uiPriority w:val="99"/>
     <w:pPr>
       <w:spacing w:after="0" w:line="240" w:lineRule="auto"/>
@@ -1417,9 +1435,9 @@
       </w:tcPr>
     </w:tblStylePr>
   </w:style>
-  <w:style w:type="table" w:styleId="PlainTable4">
+  <w:style w:type="table" w:styleId="Tableausimple4">
     <w:name w:val="Plain Table 4"/>
-    <w:basedOn w:val="TableNormal"/>
+    <w:basedOn w:val="TableauNormal"/>
     <w:uiPriority w:val="99"/>
     <w:pPr>
       <w:spacing w:after="0" w:line="240" w:lineRule="auto"/>
@@ -1475,9 +1493,9 @@
       </w:tcPr>
     </w:tblStylePr>
   </w:style>
-  <w:style w:type="table" w:styleId="PlainTable5">
+  <w:style w:type="table" w:styleId="Tableausimple5">
     <w:name w:val="Plain Table 5"/>
-    <w:basedOn w:val="TableNormal"/>
+    <w:basedOn w:val="TableauNormal"/>
     <w:uiPriority w:val="99"/>
     <w:pPr>
       <w:spacing w:after="0" w:line="240" w:lineRule="auto"/>
@@ -1568,9 +1586,9 @@
       </w:tcPr>
     </w:tblStylePr>
   </w:style>
-  <w:style w:type="table" w:styleId="GridTable1Light">
+  <w:style w:type="table" w:styleId="TableauGrille1Clair">
     <w:name w:val="Grid Table 1 Light"/>
-    <w:basedOn w:val="TableNormal"/>
+    <w:basedOn w:val="TableauNormal"/>
     <w:uiPriority w:val="99"/>
     <w:pPr>
       <w:spacing w:after="0" w:line="240" w:lineRule="auto"/>
@@ -1634,9 +1652,9 @@
       </w:tcPr>
     </w:tblStylePr>
   </w:style>
-  <w:style w:type="table" w:styleId="GridTable1Light-Accent1">
+  <w:style w:type="table" w:styleId="TableauGrille1clair-Accentuation1">
     <w:name w:val="Grid Table 1 Light Accent 1"/>
-    <w:basedOn w:val="TableNormal"/>
+    <w:basedOn w:val="TableauNormal"/>
     <w:uiPriority w:val="99"/>
     <w:pPr>
       <w:spacing w:after="0" w:line="240" w:lineRule="auto"/>
@@ -1700,9 +1718,9 @@
       </w:tcPr>
     </w:tblStylePr>
   </w:style>
-  <w:style w:type="table" w:styleId="GridTable1Light-Accent2">
+  <w:style w:type="table" w:styleId="TableauGrille1Clair-Accentuation2">
     <w:name w:val="Grid Table 1 Light Accent 2"/>
-    <w:basedOn w:val="TableNormal"/>
+    <w:basedOn w:val="TableauNormal"/>
     <w:uiPriority w:val="99"/>
     <w:pPr>
       <w:spacing w:after="0" w:line="240" w:lineRule="auto"/>
@@ -1766,9 +1784,9 @@
       </w:tcPr>
     </w:tblStylePr>
   </w:style>
-  <w:style w:type="table" w:styleId="GridTable1Light-Accent3">
+  <w:style w:type="table" w:styleId="TableauGrille1clair-Accentuation3">
     <w:name w:val="Grid Table 1 Light Accent 3"/>
-    <w:basedOn w:val="TableNormal"/>
+    <w:basedOn w:val="TableauNormal"/>
     <w:uiPriority w:val="99"/>
     <w:pPr>
       <w:spacing w:after="0" w:line="240" w:lineRule="auto"/>
@@ -1832,9 +1850,9 @@
       </w:tcPr>
     </w:tblStylePr>
   </w:style>
-  <w:style w:type="table" w:styleId="GridTable1Light-Accent4">
+  <w:style w:type="table" w:styleId="TableauGrille1clair-Accentuation4">
     <w:name w:val="Grid Table 1 Light Accent 4"/>
-    <w:basedOn w:val="TableNormal"/>
+    <w:basedOn w:val="TableauNormal"/>
     <w:uiPriority w:val="99"/>
     <w:pPr>
       <w:spacing w:after="0" w:line="240" w:lineRule="auto"/>
@@ -1898,9 +1916,9 @@
       </w:tcPr>
     </w:tblStylePr>
   </w:style>
-  <w:style w:type="table" w:styleId="GridTable1Light-Accent5">
+  <w:style w:type="table" w:styleId="TableauGrille1clair-Accentuation5">
     <w:name w:val="Grid Table 1 Light Accent 5"/>
-    <w:basedOn w:val="TableNormal"/>
+    <w:basedOn w:val="TableauNormal"/>
     <w:uiPriority w:val="99"/>
     <w:pPr>
       <w:spacing w:after="0" w:line="240" w:lineRule="auto"/>
@@ -1964,9 +1982,9 @@
       </w:tcPr>
     </w:tblStylePr>
   </w:style>
-  <w:style w:type="table" w:styleId="GridTable1Light-Accent6">
+  <w:style w:type="table" w:styleId="TableauGrille1clair-Accentuation6">
     <w:name w:val="Grid Table 1 Light Accent 6"/>
-    <w:basedOn w:val="TableNormal"/>
+    <w:basedOn w:val="TableauNormal"/>
     <w:uiPriority w:val="99"/>
     <w:pPr>
       <w:spacing w:after="0" w:line="240" w:lineRule="auto"/>
@@ -2030,9 +2048,9 @@
       </w:tcPr>
     </w:tblStylePr>
   </w:style>
-  <w:style w:type="table" w:styleId="GridTable2">
+  <w:style w:type="table" w:styleId="TableauGrille2">
     <w:name w:val="Grid Table 2"/>
-    <w:basedOn w:val="TableNormal"/>
+    <w:basedOn w:val="TableauNormal"/>
     <w:uiPriority w:val="99"/>
     <w:pPr>
       <w:spacing w:after="0" w:line="240" w:lineRule="auto"/>
@@ -2113,9 +2131,9 @@
       </w:tcPr>
     </w:tblStylePr>
   </w:style>
-  <w:style w:type="table" w:styleId="GridTable2-Accent1">
+  <w:style w:type="table" w:styleId="TableauGrille2-Accentuation1">
     <w:name w:val="Grid Table 2 Accent 1"/>
-    <w:basedOn w:val="TableNormal"/>
+    <w:basedOn w:val="TableauNormal"/>
     <w:uiPriority w:val="99"/>
     <w:pPr>
       <w:spacing w:after="0" w:line="240" w:lineRule="auto"/>
@@ -2196,9 +2214,9 @@
       </w:tcPr>
     </w:tblStylePr>
   </w:style>
-  <w:style w:type="table" w:styleId="GridTable2-Accent2">
+  <w:style w:type="table" w:styleId="TableauGrille2-Accentuation2">
     <w:name w:val="Grid Table 2 Accent 2"/>
-    <w:basedOn w:val="TableNormal"/>
+    <w:basedOn w:val="TableauNormal"/>
     <w:uiPriority w:val="99"/>
     <w:pPr>
       <w:spacing w:after="0" w:line="240" w:lineRule="auto"/>
@@ -2279,9 +2297,9 @@
       </w:tcPr>
     </w:tblStylePr>
   </w:style>
-  <w:style w:type="table" w:styleId="GridTable2-Accent3">
+  <w:style w:type="table" w:styleId="TableauGrille2-Accentuation3">
     <w:name w:val="Grid Table 2 Accent 3"/>
-    <w:basedOn w:val="TableNormal"/>
+    <w:basedOn w:val="TableauNormal"/>
     <w:uiPriority w:val="99"/>
     <w:pPr>
       <w:spacing w:after="0" w:line="240" w:lineRule="auto"/>
@@ -2362,9 +2380,9 @@
       </w:tcPr>
     </w:tblStylePr>
   </w:style>
-  <w:style w:type="table" w:styleId="GridTable2-Accent4">
+  <w:style w:type="table" w:styleId="TableauGrille2-Accentuation4">
     <w:name w:val="Grid Table 2 Accent 4"/>
-    <w:basedOn w:val="TableNormal"/>
+    <w:basedOn w:val="TableauNormal"/>
     <w:uiPriority w:val="99"/>
     <w:pPr>
       <w:spacing w:after="0" w:line="240" w:lineRule="auto"/>
@@ -2445,9 +2463,9 @@
       </w:tcPr>
     </w:tblStylePr>
   </w:style>
-  <w:style w:type="table" w:styleId="GridTable2-Accent5">
+  <w:style w:type="table" w:styleId="TableauGrille2-Accentuation5">
     <w:name w:val="Grid Table 2 Accent 5"/>
-    <w:basedOn w:val="TableNormal"/>
+    <w:basedOn w:val="TableauNormal"/>
     <w:uiPriority w:val="99"/>
     <w:pPr>
       <w:spacing w:after="0" w:line="240" w:lineRule="auto"/>
@@ -2528,9 +2546,9 @@
       </w:tcPr>
     </w:tblStylePr>
   </w:style>
-  <w:style w:type="table" w:styleId="GridTable2-Accent6">
+  <w:style w:type="table" w:styleId="TableauGrille2-Accentuation6">
     <w:name w:val="Grid Table 2 Accent 6"/>
-    <w:basedOn w:val="TableNormal"/>
+    <w:basedOn w:val="TableauNormal"/>
     <w:uiPriority w:val="99"/>
     <w:pPr>
       <w:spacing w:after="0" w:line="240" w:lineRule="auto"/>
@@ -2611,9 +2629,9 @@
       </w:tcPr>
     </w:tblStylePr>
   </w:style>
-  <w:style w:type="table" w:styleId="GridTable3">
+  <w:style w:type="table" w:styleId="TableauGrille3">
     <w:name w:val="Grid Table 3"/>
-    <w:basedOn w:val="TableNormal"/>
+    <w:basedOn w:val="TableauNormal"/>
     <w:uiPriority w:val="99"/>
     <w:pPr>
       <w:spacing w:after="0" w:line="240" w:lineRule="auto"/>
@@ -2717,9 +2735,9 @@
       </w:tcPr>
     </w:tblStylePr>
   </w:style>
-  <w:style w:type="table" w:styleId="GridTable3-Accent1">
+  <w:style w:type="table" w:styleId="TableauGrille3-Accentuation1">
     <w:name w:val="Grid Table 3 Accent 1"/>
-    <w:basedOn w:val="TableNormal"/>
+    <w:basedOn w:val="TableauNormal"/>
     <w:uiPriority w:val="99"/>
     <w:pPr>
       <w:spacing w:after="0" w:line="240" w:lineRule="auto"/>
@@ -2823,9 +2841,9 @@
       </w:tcPr>
     </w:tblStylePr>
   </w:style>
-  <w:style w:type="table" w:styleId="GridTable3-Accent2">
+  <w:style w:type="table" w:styleId="TableauGrille3-Accentuation2">
     <w:name w:val="Grid Table 3 Accent 2"/>
-    <w:basedOn w:val="TableNormal"/>
+    <w:basedOn w:val="TableauNormal"/>
     <w:uiPriority w:val="99"/>
     <w:pPr>
       <w:spacing w:after="0" w:line="240" w:lineRule="auto"/>
@@ -2929,9 +2947,9 @@
       </w:tcPr>
     </w:tblStylePr>
   </w:style>
-  <w:style w:type="table" w:styleId="GridTable3-Accent3">
+  <w:style w:type="table" w:styleId="TableauGrille3-Accentuation3">
     <w:name w:val="Grid Table 3 Accent 3"/>
-    <w:basedOn w:val="TableNormal"/>
+    <w:basedOn w:val="TableauNormal"/>
     <w:uiPriority w:val="99"/>
     <w:pPr>
       <w:spacing w:after="0" w:line="240" w:lineRule="auto"/>
@@ -3035,9 +3053,9 @@
       </w:tcPr>
     </w:tblStylePr>
   </w:style>
-  <w:style w:type="table" w:styleId="GridTable3-Accent4">
+  <w:style w:type="table" w:styleId="TableauGrille3-Accentuation4">
     <w:name w:val="Grid Table 3 Accent 4"/>
-    <w:basedOn w:val="TableNormal"/>
+    <w:basedOn w:val="TableauNormal"/>
     <w:uiPriority w:val="99"/>
     <w:pPr>
       <w:spacing w:after="0" w:line="240" w:lineRule="auto"/>
@@ -3141,9 +3159,9 @@
       </w:tcPr>
     </w:tblStylePr>
   </w:style>
-  <w:style w:type="table" w:styleId="GridTable3-Accent5">
+  <w:style w:type="table" w:styleId="TableauGrille3-Accentuation5">
     <w:name w:val="Grid Table 3 Accent 5"/>
-    <w:basedOn w:val="TableNormal"/>
+    <w:basedOn w:val="TableauNormal"/>
     <w:uiPriority w:val="99"/>
     <w:pPr>
       <w:spacing w:after="0" w:line="240" w:lineRule="auto"/>
@@ -3247,9 +3265,9 @@
       </w:tcPr>
     </w:tblStylePr>
   </w:style>
-  <w:style w:type="table" w:styleId="GridTable3-Accent6">
+  <w:style w:type="table" w:styleId="TableauGrille3-Accentuation6">
     <w:name w:val="Grid Table 3 Accent 6"/>
-    <w:basedOn w:val="TableNormal"/>
+    <w:basedOn w:val="TableauNormal"/>
     <w:uiPriority w:val="99"/>
     <w:pPr>
       <w:spacing w:after="0" w:line="240" w:lineRule="auto"/>
@@ -3353,9 +3371,9 @@
       </w:tcPr>
     </w:tblStylePr>
   </w:style>
-  <w:style w:type="table" w:styleId="GridTable4">
+  <w:style w:type="table" w:styleId="TableauGrille4">
     <w:name w:val="Grid Table 4"/>
-    <w:basedOn w:val="TableNormal"/>
+    <w:basedOn w:val="TableauNormal"/>
     <w:uiPriority w:val="59"/>
     <w:pPr>
       <w:spacing w:after="0" w:line="240" w:lineRule="auto"/>
@@ -3437,9 +3455,9 @@
       </w:tcPr>
     </w:tblStylePr>
   </w:style>
-  <w:style w:type="table" w:styleId="GridTable4-Accent1">
+  <w:style w:type="table" w:styleId="TableauGrille4-Accentuation1">
     <w:name w:val="Grid Table 4 Accent 1"/>
-    <w:basedOn w:val="TableNormal"/>
+    <w:basedOn w:val="TableauNormal"/>
     <w:uiPriority w:val="59"/>
     <w:pPr>
       <w:spacing w:after="0" w:line="240" w:lineRule="auto"/>
@@ -3521,9 +3539,9 @@
       </w:tcPr>
     </w:tblStylePr>
   </w:style>
-  <w:style w:type="table" w:styleId="GridTable4-Accent2">
+  <w:style w:type="table" w:styleId="TableauGrille4-Accentuation2">
     <w:name w:val="Grid Table 4 Accent 2"/>
-    <w:basedOn w:val="TableNormal"/>
+    <w:basedOn w:val="TableauNormal"/>
     <w:uiPriority w:val="59"/>
     <w:pPr>
       <w:spacing w:after="0" w:line="240" w:lineRule="auto"/>
@@ -3605,9 +3623,9 @@
       </w:tcPr>
     </w:tblStylePr>
   </w:style>
-  <w:style w:type="table" w:styleId="GridTable4-Accent3">
+  <w:style w:type="table" w:styleId="TableauGrille4-Accentuation3">
     <w:name w:val="Grid Table 4 Accent 3"/>
-    <w:basedOn w:val="TableNormal"/>
+    <w:basedOn w:val="TableauNormal"/>
     <w:uiPriority w:val="59"/>
     <w:pPr>
       <w:spacing w:after="0" w:line="240" w:lineRule="auto"/>
@@ -3689,9 +3707,9 @@
       </w:tcPr>
     </w:tblStylePr>
   </w:style>
-  <w:style w:type="table" w:styleId="GridTable4-Accent4">
+  <w:style w:type="table" w:styleId="TableauGrille4-Accentuation4">
     <w:name w:val="Grid Table 4 Accent 4"/>
-    <w:basedOn w:val="TableNormal"/>
+    <w:basedOn w:val="TableauNormal"/>
     <w:uiPriority w:val="59"/>
     <w:pPr>
       <w:spacing w:after="0" w:line="240" w:lineRule="auto"/>
@@ -3773,9 +3791,9 @@
       </w:tcPr>
     </w:tblStylePr>
   </w:style>
-  <w:style w:type="table" w:styleId="GridTable4-Accent5">
+  <w:style w:type="table" w:styleId="TableauGrille4-Accentuation5">
     <w:name w:val="Grid Table 4 Accent 5"/>
-    <w:basedOn w:val="TableNormal"/>
+    <w:basedOn w:val="TableauNormal"/>
     <w:uiPriority w:val="59"/>
     <w:pPr>
       <w:spacing w:after="0" w:line="240" w:lineRule="auto"/>
@@ -3857,9 +3875,9 @@
       </w:tcPr>
     </w:tblStylePr>
   </w:style>
-  <w:style w:type="table" w:styleId="GridTable4-Accent6">
+  <w:style w:type="table" w:styleId="TableauGrille4-Accentuation6">
     <w:name w:val="Grid Table 4 Accent 6"/>
-    <w:basedOn w:val="TableNormal"/>
+    <w:basedOn w:val="TableauNormal"/>
     <w:uiPriority w:val="59"/>
     <w:pPr>
       <w:spacing w:after="0" w:line="240" w:lineRule="auto"/>
@@ -3941,9 +3959,9 @@
       </w:tcPr>
     </w:tblStylePr>
   </w:style>
-  <w:style w:type="table" w:styleId="GridTable5Dark">
+  <w:style w:type="table" w:styleId="TableauGrille5Fonc">
     <w:name w:val="Grid Table 5 Dark"/>
-    <w:basedOn w:val="TableNormal"/>
+    <w:basedOn w:val="TableauNormal"/>
     <w:uiPriority w:val="99"/>
     <w:pPr>
       <w:spacing w:after="0" w:line="240" w:lineRule="auto"/>
@@ -4027,7 +4045,7 @@
   </w:style>
   <w:style w:type="table" w:customStyle="1" w:styleId="GridTable5Dark-Accent1">
     <w:name w:val="Grid Table 5 Dark- Accent 1"/>
-    <w:basedOn w:val="TableNormal"/>
+    <w:basedOn w:val="TableauNormal"/>
     <w:uiPriority w:val="99"/>
     <w:pPr>
       <w:spacing w:after="0" w:line="240" w:lineRule="auto"/>
@@ -4109,9 +4127,9 @@
       </w:tcPr>
     </w:tblStylePr>
   </w:style>
-  <w:style w:type="table" w:styleId="GridTable5Dark-Accent2">
+  <w:style w:type="table" w:styleId="TableauGrille5Fonc-Accentuation2">
     <w:name w:val="Grid Table 5 Dark Accent 2"/>
-    <w:basedOn w:val="TableNormal"/>
+    <w:basedOn w:val="TableauNormal"/>
     <w:uiPriority w:val="99"/>
     <w:pPr>
       <w:spacing w:after="0" w:line="240" w:lineRule="auto"/>
@@ -4193,9 +4211,9 @@
       </w:tcPr>
     </w:tblStylePr>
   </w:style>
-  <w:style w:type="table" w:styleId="GridTable5Dark-Accent3">
+  <w:style w:type="table" w:styleId="TableauGrille5Fonc-Accentuation3">
     <w:name w:val="Grid Table 5 Dark Accent 3"/>
-    <w:basedOn w:val="TableNormal"/>
+    <w:basedOn w:val="TableauNormal"/>
     <w:uiPriority w:val="99"/>
     <w:pPr>
       <w:spacing w:after="0" w:line="240" w:lineRule="auto"/>
@@ -4279,7 +4297,7 @@
   </w:style>
   <w:style w:type="table" w:customStyle="1" w:styleId="GridTable5Dark-Accent4">
     <w:name w:val="Grid Table 5 Dark- Accent 4"/>
-    <w:basedOn w:val="TableNormal"/>
+    <w:basedOn w:val="TableauNormal"/>
     <w:uiPriority w:val="99"/>
     <w:pPr>
       <w:spacing w:after="0" w:line="240" w:lineRule="auto"/>
@@ -4361,9 +4379,9 @@
       </w:tcPr>
     </w:tblStylePr>
   </w:style>
-  <w:style w:type="table" w:styleId="GridTable5Dark-Accent5">
+  <w:style w:type="table" w:styleId="TableauGrille5Fonc-Accentuation5">
     <w:name w:val="Grid Table 5 Dark Accent 5"/>
-    <w:basedOn w:val="TableNormal"/>
+    <w:basedOn w:val="TableauNormal"/>
     <w:uiPriority w:val="99"/>
     <w:pPr>
       <w:spacing w:after="0" w:line="240" w:lineRule="auto"/>
@@ -4445,9 +4463,9 @@
       </w:tcPr>
     </w:tblStylePr>
   </w:style>
-  <w:style w:type="table" w:styleId="GridTable5Dark-Accent6">
+  <w:style w:type="table" w:styleId="TableauGrille5Fonc-Accentuation6">
     <w:name w:val="Grid Table 5 Dark Accent 6"/>
-    <w:basedOn w:val="TableNormal"/>
+    <w:basedOn w:val="TableauNormal"/>
     <w:uiPriority w:val="99"/>
     <w:pPr>
       <w:spacing w:after="0" w:line="240" w:lineRule="auto"/>
@@ -4529,9 +4547,9 @@
       </w:tcPr>
     </w:tblStylePr>
   </w:style>
-  <w:style w:type="table" w:styleId="GridTable6Colorful">
+  <w:style w:type="table" w:styleId="TableauGrille6Couleur">
     <w:name w:val="Grid Table 6 Colorful"/>
-    <w:basedOn w:val="TableNormal"/>
+    <w:basedOn w:val="TableauNormal"/>
     <w:uiPriority w:val="99"/>
     <w:pPr>
       <w:spacing w:after="0" w:line="240" w:lineRule="auto"/>
@@ -4603,9 +4621,9 @@
       </w:rPr>
     </w:tblStylePr>
   </w:style>
-  <w:style w:type="table" w:styleId="GridTable6Colorful-Accent1">
+  <w:style w:type="table" w:styleId="TableauGrille6Couleur-Accentuation1">
     <w:name w:val="Grid Table 6 Colorful Accent 1"/>
-    <w:basedOn w:val="TableNormal"/>
+    <w:basedOn w:val="TableauNormal"/>
     <w:uiPriority w:val="99"/>
     <w:pPr>
       <w:spacing w:after="0" w:line="240" w:lineRule="auto"/>
@@ -4677,9 +4695,9 @@
       </w:rPr>
     </w:tblStylePr>
   </w:style>
-  <w:style w:type="table" w:styleId="GridTable6Colorful-Accent2">
+  <w:style w:type="table" w:styleId="TableauGrille6Couleur-Accentuation2">
     <w:name w:val="Grid Table 6 Colorful Accent 2"/>
-    <w:basedOn w:val="TableNormal"/>
+    <w:basedOn w:val="TableauNormal"/>
     <w:uiPriority w:val="99"/>
     <w:pPr>
       <w:spacing w:after="0" w:line="240" w:lineRule="auto"/>
@@ -4751,9 +4769,9 @@
       </w:rPr>
     </w:tblStylePr>
   </w:style>
-  <w:style w:type="table" w:styleId="GridTable6Colorful-Accent3">
+  <w:style w:type="table" w:styleId="TableauGrille6Couleur-Accentuation3">
     <w:name w:val="Grid Table 6 Colorful Accent 3"/>
-    <w:basedOn w:val="TableNormal"/>
+    <w:basedOn w:val="TableauNormal"/>
     <w:uiPriority w:val="99"/>
     <w:pPr>
       <w:spacing w:after="0" w:line="240" w:lineRule="auto"/>
@@ -4825,9 +4843,9 @@
       </w:rPr>
     </w:tblStylePr>
   </w:style>
-  <w:style w:type="table" w:styleId="GridTable6Colorful-Accent4">
+  <w:style w:type="table" w:styleId="TableauGrille6Couleur-Accentuation4">
     <w:name w:val="Grid Table 6 Colorful Accent 4"/>
-    <w:basedOn w:val="TableNormal"/>
+    <w:basedOn w:val="TableauNormal"/>
     <w:uiPriority w:val="99"/>
     <w:pPr>
       <w:spacing w:after="0" w:line="240" w:lineRule="auto"/>
@@ -4899,9 +4917,9 @@
       </w:rPr>
     </w:tblStylePr>
   </w:style>
-  <w:style w:type="table" w:styleId="GridTable6Colorful-Accent5">
+  <w:style w:type="table" w:styleId="TableauGrille6Couleur-Accentuation5">
     <w:name w:val="Grid Table 6 Colorful Accent 5"/>
-    <w:basedOn w:val="TableNormal"/>
+    <w:basedOn w:val="TableauNormal"/>
     <w:uiPriority w:val="99"/>
     <w:pPr>
       <w:spacing w:after="0" w:line="240" w:lineRule="auto"/>
@@ -4973,9 +4991,9 @@
       </w:rPr>
     </w:tblStylePr>
   </w:style>
-  <w:style w:type="table" w:styleId="GridTable6Colorful-Accent6">
+  <w:style w:type="table" w:styleId="TableauGrille6Couleur-Accentuation6">
     <w:name w:val="Grid Table 6 Colorful Accent 6"/>
-    <w:basedOn w:val="TableNormal"/>
+    <w:basedOn w:val="TableauNormal"/>
     <w:uiPriority w:val="99"/>
     <w:pPr>
       <w:spacing w:after="0" w:line="240" w:lineRule="auto"/>
@@ -5047,9 +5065,9 @@
       </w:rPr>
     </w:tblStylePr>
   </w:style>
-  <w:style w:type="table" w:styleId="GridTable7Colorful">
+  <w:style w:type="table" w:styleId="TableauGrille7Couleur">
     <w:name w:val="Grid Table 7 Colorful"/>
-    <w:basedOn w:val="TableNormal"/>
+    <w:basedOn w:val="TableauNormal"/>
     <w:uiPriority w:val="99"/>
     <w:pPr>
       <w:spacing w:after="0" w:line="240" w:lineRule="auto"/>
@@ -5164,9 +5182,9 @@
       </w:rPr>
     </w:tblStylePr>
   </w:style>
-  <w:style w:type="table" w:styleId="GridTable7Colorful-Accent1">
+  <w:style w:type="table" w:styleId="TableauGrille7Couleur-Accentuation1">
     <w:name w:val="Grid Table 7 Colorful Accent 1"/>
-    <w:basedOn w:val="TableNormal"/>
+    <w:basedOn w:val="TableauNormal"/>
     <w:uiPriority w:val="99"/>
     <w:pPr>
       <w:spacing w:after="0" w:line="240" w:lineRule="auto"/>
@@ -5281,9 +5299,9 @@
       </w:rPr>
     </w:tblStylePr>
   </w:style>
-  <w:style w:type="table" w:styleId="GridTable7Colorful-Accent2">
+  <w:style w:type="table" w:styleId="TableauGrille7Couleur-Accentuation2">
     <w:name w:val="Grid Table 7 Colorful Accent 2"/>
-    <w:basedOn w:val="TableNormal"/>
+    <w:basedOn w:val="TableauNormal"/>
     <w:uiPriority w:val="99"/>
     <w:pPr>
       <w:spacing w:after="0" w:line="240" w:lineRule="auto"/>
@@ -5398,9 +5416,9 @@
       </w:rPr>
     </w:tblStylePr>
   </w:style>
-  <w:style w:type="table" w:styleId="GridTable7Colorful-Accent3">
+  <w:style w:type="table" w:styleId="TableauGrille7Couleur-Accentuation3">
     <w:name w:val="Grid Table 7 Colorful Accent 3"/>
-    <w:basedOn w:val="TableNormal"/>
+    <w:basedOn w:val="TableauNormal"/>
     <w:uiPriority w:val="99"/>
     <w:pPr>
       <w:spacing w:after="0" w:line="240" w:lineRule="auto"/>
@@ -5515,9 +5533,9 @@
       </w:rPr>
     </w:tblStylePr>
   </w:style>
-  <w:style w:type="table" w:styleId="GridTable7Colorful-Accent4">
+  <w:style w:type="table" w:styleId="TableauGrille7Couleur-Accentuation4">
     <w:name w:val="Grid Table 7 Colorful Accent 4"/>
-    <w:basedOn w:val="TableNormal"/>
+    <w:basedOn w:val="TableauNormal"/>
     <w:uiPriority w:val="99"/>
     <w:pPr>
       <w:spacing w:after="0" w:line="240" w:lineRule="auto"/>
@@ -5632,9 +5650,9 @@
       </w:rPr>
     </w:tblStylePr>
   </w:style>
-  <w:style w:type="table" w:styleId="GridTable7Colorful-Accent5">
+  <w:style w:type="table" w:styleId="TableauGrille7Couleur-Accentuation5">
     <w:name w:val="Grid Table 7 Colorful Accent 5"/>
-    <w:basedOn w:val="TableNormal"/>
+    <w:basedOn w:val="TableauNormal"/>
     <w:uiPriority w:val="99"/>
     <w:pPr>
       <w:spacing w:after="0" w:line="240" w:lineRule="auto"/>
@@ -5749,9 +5767,9 @@
       </w:rPr>
     </w:tblStylePr>
   </w:style>
-  <w:style w:type="table" w:styleId="GridTable7Colorful-Accent6">
+  <w:style w:type="table" w:styleId="TableauGrille7Couleur-Accentuation6">
     <w:name w:val="Grid Table 7 Colorful Accent 6"/>
-    <w:basedOn w:val="TableNormal"/>
+    <w:basedOn w:val="TableauNormal"/>
     <w:uiPriority w:val="99"/>
     <w:pPr>
       <w:spacing w:after="0" w:line="240" w:lineRule="auto"/>
@@ -5866,9 +5884,9 @@
       </w:rPr>
     </w:tblStylePr>
   </w:style>
-  <w:style w:type="table" w:styleId="ListTable1Light">
+  <w:style w:type="table" w:styleId="TableauListe1Clair">
     <w:name w:val="List Table 1 Light"/>
-    <w:basedOn w:val="TableNormal"/>
+    <w:basedOn w:val="TableauNormal"/>
     <w:uiPriority w:val="99"/>
     <w:pPr>
       <w:spacing w:after="0" w:line="240" w:lineRule="auto"/>
@@ -5932,9 +5950,9 @@
       </w:tcPr>
     </w:tblStylePr>
   </w:style>
-  <w:style w:type="table" w:styleId="ListTable1Light-Accent1">
+  <w:style w:type="table" w:styleId="TableauListe1Clair-Accentuation1">
     <w:name w:val="List Table 1 Light Accent 1"/>
-    <w:basedOn w:val="TableNormal"/>
+    <w:basedOn w:val="TableauNormal"/>
     <w:uiPriority w:val="99"/>
     <w:pPr>
       <w:spacing w:after="0" w:line="240" w:lineRule="auto"/>
@@ -5998,9 +6016,9 @@
       </w:tcPr>
     </w:tblStylePr>
   </w:style>
-  <w:style w:type="table" w:styleId="ListTable1Light-Accent2">
+  <w:style w:type="table" w:styleId="TableauListe1Clair-Accentuation2">
     <w:name w:val="List Table 1 Light Accent 2"/>
-    <w:basedOn w:val="TableNormal"/>
+    <w:basedOn w:val="TableauNormal"/>
     <w:uiPriority w:val="99"/>
     <w:pPr>
       <w:spacing w:after="0" w:line="240" w:lineRule="auto"/>
@@ -6064,9 +6082,9 @@
       </w:tcPr>
     </w:tblStylePr>
   </w:style>
-  <w:style w:type="table" w:styleId="ListTable1Light-Accent3">
+  <w:style w:type="table" w:styleId="TableauListe1Clair-Accentuation3">
     <w:name w:val="List Table 1 Light Accent 3"/>
-    <w:basedOn w:val="TableNormal"/>
+    <w:basedOn w:val="TableauNormal"/>
     <w:uiPriority w:val="99"/>
     <w:pPr>
       <w:spacing w:after="0" w:line="240" w:lineRule="auto"/>
@@ -6130,9 +6148,9 @@
       </w:tcPr>
     </w:tblStylePr>
   </w:style>
-  <w:style w:type="table" w:styleId="ListTable1Light-Accent4">
+  <w:style w:type="table" w:styleId="TableauListe1Clair-Accentuation4">
     <w:name w:val="List Table 1 Light Accent 4"/>
-    <w:basedOn w:val="TableNormal"/>
+    <w:basedOn w:val="TableauNormal"/>
     <w:uiPriority w:val="99"/>
     <w:pPr>
       <w:spacing w:after="0" w:line="240" w:lineRule="auto"/>
@@ -6196,9 +6214,9 @@
       </w:tcPr>
     </w:tblStylePr>
   </w:style>
-  <w:style w:type="table" w:styleId="ListTable1Light-Accent5">
+  <w:style w:type="table" w:styleId="TableauListe1Clair-Accentuation5">
     <w:name w:val="List Table 1 Light Accent 5"/>
-    <w:basedOn w:val="TableNormal"/>
+    <w:basedOn w:val="TableauNormal"/>
     <w:uiPriority w:val="99"/>
     <w:pPr>
       <w:spacing w:after="0" w:line="240" w:lineRule="auto"/>
@@ -6262,9 +6280,9 @@
       </w:tcPr>
     </w:tblStylePr>
   </w:style>
-  <w:style w:type="table" w:styleId="ListTable1Light-Accent6">
+  <w:style w:type="table" w:styleId="TableauListe1Clair-Accentuation6">
     <w:name w:val="List Table 1 Light Accent 6"/>
-    <w:basedOn w:val="TableNormal"/>
+    <w:basedOn w:val="TableauNormal"/>
     <w:uiPriority w:val="99"/>
     <w:pPr>
       <w:spacing w:after="0" w:line="240" w:lineRule="auto"/>
@@ -6328,9 +6346,9 @@
       </w:tcPr>
     </w:tblStylePr>
   </w:style>
-  <w:style w:type="table" w:styleId="ListTable2">
+  <w:style w:type="table" w:styleId="TableauListe2">
     <w:name w:val="List Table 2"/>
-    <w:basedOn w:val="TableNormal"/>
+    <w:basedOn w:val="TableauNormal"/>
     <w:uiPriority w:val="99"/>
     <w:pPr>
       <w:spacing w:after="0" w:line="240" w:lineRule="auto"/>
@@ -6417,9 +6435,9 @@
       </w:tcPr>
     </w:tblStylePr>
   </w:style>
-  <w:style w:type="table" w:styleId="ListTable2-Accent1">
+  <w:style w:type="table" w:styleId="TableauListe2-Accentuation1">
     <w:name w:val="List Table 2 Accent 1"/>
-    <w:basedOn w:val="TableNormal"/>
+    <w:basedOn w:val="TableauNormal"/>
     <w:uiPriority w:val="99"/>
     <w:pPr>
       <w:spacing w:after="0" w:line="240" w:lineRule="auto"/>
@@ -6506,9 +6524,9 @@
       </w:tcPr>
     </w:tblStylePr>
   </w:style>
-  <w:style w:type="table" w:styleId="ListTable2-Accent2">
+  <w:style w:type="table" w:styleId="TableauListe2-Accentuation2">
     <w:name w:val="List Table 2 Accent 2"/>
-    <w:basedOn w:val="TableNormal"/>
+    <w:basedOn w:val="TableauNormal"/>
     <w:uiPriority w:val="99"/>
     <w:pPr>
       <w:spacing w:after="0" w:line="240" w:lineRule="auto"/>
@@ -6595,9 +6613,9 @@
       </w:tcPr>
     </w:tblStylePr>
   </w:style>
-  <w:style w:type="table" w:styleId="ListTable2-Accent3">
+  <w:style w:type="table" w:styleId="TableauListe2-Accentuation3">
     <w:name w:val="List Table 2 Accent 3"/>
-    <w:basedOn w:val="TableNormal"/>
+    <w:basedOn w:val="TableauNormal"/>
     <w:uiPriority w:val="99"/>
     <w:pPr>
       <w:spacing w:after="0" w:line="240" w:lineRule="auto"/>
@@ -6684,9 +6702,9 @@
       </w:tcPr>
     </w:tblStylePr>
   </w:style>
-  <w:style w:type="table" w:styleId="ListTable2-Accent4">
+  <w:style w:type="table" w:styleId="TableauListe2-Accentuation4">
     <w:name w:val="List Table 2 Accent 4"/>
-    <w:basedOn w:val="TableNormal"/>
+    <w:basedOn w:val="TableauNormal"/>
     <w:uiPriority w:val="99"/>
     <w:pPr>
       <w:spacing w:after="0" w:line="240" w:lineRule="auto"/>
@@ -6773,9 +6791,9 @@
       </w:tcPr>
     </w:tblStylePr>
   </w:style>
-  <w:style w:type="table" w:styleId="ListTable2-Accent5">
+  <w:style w:type="table" w:styleId="TableauListe2-Accentuation5">
     <w:name w:val="List Table 2 Accent 5"/>
-    <w:basedOn w:val="TableNormal"/>
+    <w:basedOn w:val="TableauNormal"/>
     <w:uiPriority w:val="99"/>
     <w:pPr>
       <w:spacing w:after="0" w:line="240" w:lineRule="auto"/>
@@ -6862,9 +6880,9 @@
       </w:tcPr>
     </w:tblStylePr>
   </w:style>
-  <w:style w:type="table" w:styleId="ListTable2-Accent6">
+  <w:style w:type="table" w:styleId="TableauListe2-Accentuation6">
     <w:name w:val="List Table 2 Accent 6"/>
-    <w:basedOn w:val="TableNormal"/>
+    <w:basedOn w:val="TableauNormal"/>
     <w:uiPriority w:val="99"/>
     <w:pPr>
       <w:spacing w:after="0" w:line="240" w:lineRule="auto"/>
@@ -6951,9 +6969,9 @@
       </w:tcPr>
     </w:tblStylePr>
   </w:style>
-  <w:style w:type="table" w:styleId="ListTable3">
+  <w:style w:type="table" w:styleId="TableauListe3">
     <w:name w:val="List Table 3"/>
-    <w:basedOn w:val="TableNormal"/>
+    <w:basedOn w:val="TableauNormal"/>
     <w:uiPriority w:val="99"/>
     <w:pPr>
       <w:spacing w:after="0" w:line="240" w:lineRule="auto"/>
@@ -7027,9 +7045,9 @@
       </w:tcPr>
     </w:tblStylePr>
   </w:style>
-  <w:style w:type="table" w:styleId="ListTable3-Accent1">
+  <w:style w:type="table" w:styleId="TableauListe3-Accentuation1">
     <w:name w:val="List Table 3 Accent 1"/>
-    <w:basedOn w:val="TableNormal"/>
+    <w:basedOn w:val="TableauNormal"/>
     <w:uiPriority w:val="99"/>
     <w:pPr>
       <w:spacing w:after="0" w:line="240" w:lineRule="auto"/>
@@ -7103,9 +7121,9 @@
       </w:tcPr>
     </w:tblStylePr>
   </w:style>
-  <w:style w:type="table" w:styleId="ListTable3-Accent2">
+  <w:style w:type="table" w:styleId="TableauListe3-Accentuation2">
     <w:name w:val="List Table 3 Accent 2"/>
-    <w:basedOn w:val="TableNormal"/>
+    <w:basedOn w:val="TableauNormal"/>
     <w:uiPriority w:val="99"/>
     <w:pPr>
       <w:spacing w:after="0" w:line="240" w:lineRule="auto"/>
@@ -7179,9 +7197,9 @@
       </w:tcPr>
     </w:tblStylePr>
   </w:style>
-  <w:style w:type="table" w:styleId="ListTable3-Accent3">
+  <w:style w:type="table" w:styleId="TableauListe3-Accentuation3">
     <w:name w:val="List Table 3 Accent 3"/>
-    <w:basedOn w:val="TableNormal"/>
+    <w:basedOn w:val="TableauNormal"/>
     <w:uiPriority w:val="99"/>
     <w:pPr>
       <w:spacing w:after="0" w:line="240" w:lineRule="auto"/>
@@ -7255,9 +7273,9 @@
       </w:tcPr>
     </w:tblStylePr>
   </w:style>
-  <w:style w:type="table" w:styleId="ListTable3-Accent4">
+  <w:style w:type="table" w:styleId="TableauListe3-Accentuation4">
     <w:name w:val="List Table 3 Accent 4"/>
-    <w:basedOn w:val="TableNormal"/>
+    <w:basedOn w:val="TableauNormal"/>
     <w:uiPriority w:val="99"/>
     <w:pPr>
       <w:spacing w:after="0" w:line="240" w:lineRule="auto"/>
@@ -7331,9 +7349,9 @@
       </w:tcPr>
     </w:tblStylePr>
   </w:style>
-  <w:style w:type="table" w:styleId="ListTable3-Accent5">
+  <w:style w:type="table" w:styleId="TableauListe3-Accentuation5">
     <w:name w:val="List Table 3 Accent 5"/>
-    <w:basedOn w:val="TableNormal"/>
+    <w:basedOn w:val="TableauNormal"/>
     <w:uiPriority w:val="99"/>
     <w:pPr>
       <w:spacing w:after="0" w:line="240" w:lineRule="auto"/>
@@ -7407,9 +7425,9 @@
       </w:tcPr>
     </w:tblStylePr>
   </w:style>
-  <w:style w:type="table" w:styleId="ListTable3-Accent6">
+  <w:style w:type="table" w:styleId="TableauListe3-Accentuation6">
     <w:name w:val="List Table 3 Accent 6"/>
-    <w:basedOn w:val="TableNormal"/>
+    <w:basedOn w:val="TableauNormal"/>
     <w:uiPriority w:val="99"/>
     <w:pPr>
       <w:spacing w:after="0" w:line="240" w:lineRule="auto"/>
@@ -7483,9 +7501,9 @@
       </w:tcPr>
     </w:tblStylePr>
   </w:style>
-  <w:style w:type="table" w:styleId="ListTable4">
+  <w:style w:type="table" w:styleId="TableauListe4">
     <w:name w:val="List Table 4"/>
-    <w:basedOn w:val="TableNormal"/>
+    <w:basedOn w:val="TableauNormal"/>
     <w:uiPriority w:val="99"/>
     <w:pPr>
       <w:spacing w:after="0" w:line="240" w:lineRule="auto"/>
@@ -7554,9 +7572,9 @@
       </w:tcPr>
     </w:tblStylePr>
   </w:style>
-  <w:style w:type="table" w:styleId="ListTable4-Accent1">
+  <w:style w:type="table" w:styleId="TableauListe4-Accentuation1">
     <w:name w:val="List Table 4 Accent 1"/>
-    <w:basedOn w:val="TableNormal"/>
+    <w:basedOn w:val="TableauNormal"/>
     <w:uiPriority w:val="99"/>
     <w:pPr>
       <w:spacing w:after="0" w:line="240" w:lineRule="auto"/>
@@ -7625,9 +7643,9 @@
       </w:tcPr>
     </w:tblStylePr>
   </w:style>
-  <w:style w:type="table" w:styleId="ListTable4-Accent2">
+  <w:style w:type="table" w:styleId="TableauListe4-Accentuation2">
     <w:name w:val="List Table 4 Accent 2"/>
-    <w:basedOn w:val="TableNormal"/>
+    <w:basedOn w:val="TableauNormal"/>
     <w:uiPriority w:val="99"/>
     <w:pPr>
       <w:spacing w:after="0" w:line="240" w:lineRule="auto"/>
@@ -7696,9 +7714,9 @@
       </w:tcPr>
     </w:tblStylePr>
   </w:style>
-  <w:style w:type="table" w:styleId="ListTable4-Accent3">
+  <w:style w:type="table" w:styleId="TableauListe4-Accentuation3">
     <w:name w:val="List Table 4 Accent 3"/>
-    <w:basedOn w:val="TableNormal"/>
+    <w:basedOn w:val="TableauNormal"/>
     <w:uiPriority w:val="99"/>
     <w:pPr>
       <w:spacing w:after="0" w:line="240" w:lineRule="auto"/>
@@ -7767,9 +7785,9 @@
       </w:tcPr>
     </w:tblStylePr>
   </w:style>
-  <w:style w:type="table" w:styleId="ListTable4-Accent4">
+  <w:style w:type="table" w:styleId="TableauListe4-Accentuation4">
     <w:name w:val="List Table 4 Accent 4"/>
-    <w:basedOn w:val="TableNormal"/>
+    <w:basedOn w:val="TableauNormal"/>
     <w:uiPriority w:val="99"/>
     <w:pPr>
       <w:spacing w:after="0" w:line="240" w:lineRule="auto"/>
@@ -7838,9 +7856,9 @@
       </w:tcPr>
     </w:tblStylePr>
   </w:style>
-  <w:style w:type="table" w:styleId="ListTable4-Accent5">
+  <w:style w:type="table" w:styleId="TableauListe4-Accentuation5">
     <w:name w:val="List Table 4 Accent 5"/>
-    <w:basedOn w:val="TableNormal"/>
+    <w:basedOn w:val="TableauNormal"/>
     <w:uiPriority w:val="99"/>
     <w:pPr>
       <w:spacing w:after="0" w:line="240" w:lineRule="auto"/>
@@ -7909,9 +7927,9 @@
       </w:tcPr>
     </w:tblStylePr>
   </w:style>
-  <w:style w:type="table" w:styleId="ListTable4-Accent6">
+  <w:style w:type="table" w:styleId="TableauListe4-Accentuation6">
     <w:name w:val="List Table 4 Accent 6"/>
-    <w:basedOn w:val="TableNormal"/>
+    <w:basedOn w:val="TableauNormal"/>
     <w:uiPriority w:val="99"/>
     <w:pPr>
       <w:spacing w:after="0" w:line="240" w:lineRule="auto"/>
@@ -7980,9 +7998,9 @@
       </w:tcPr>
     </w:tblStylePr>
   </w:style>
-  <w:style w:type="table" w:styleId="ListTable5Dark">
+  <w:style w:type="table" w:styleId="TableauListe5Fonc">
     <w:name w:val="List Table 5 Dark"/>
-    <w:basedOn w:val="TableNormal"/>
+    <w:basedOn w:val="TableauNormal"/>
     <w:uiPriority w:val="99"/>
     <w:pPr>
       <w:spacing w:after="0" w:line="240" w:lineRule="auto"/>
@@ -8086,9 +8104,9 @@
       </w:tcPr>
     </w:tblStylePr>
   </w:style>
-  <w:style w:type="table" w:styleId="ListTable5Dark-Accent1">
+  <w:style w:type="table" w:styleId="TableauListe5Fonc-Accentuation1">
     <w:name w:val="List Table 5 Dark Accent 1"/>
-    <w:basedOn w:val="TableNormal"/>
+    <w:basedOn w:val="TableauNormal"/>
     <w:uiPriority w:val="99"/>
     <w:pPr>
       <w:spacing w:after="0" w:line="240" w:lineRule="auto"/>
@@ -8192,9 +8210,9 @@
       </w:tcPr>
     </w:tblStylePr>
   </w:style>
-  <w:style w:type="table" w:styleId="ListTable5Dark-Accent2">
+  <w:style w:type="table" w:styleId="TableauListe5Fonc-Accentuation2">
     <w:name w:val="List Table 5 Dark Accent 2"/>
-    <w:basedOn w:val="TableNormal"/>
+    <w:basedOn w:val="TableauNormal"/>
     <w:uiPriority w:val="99"/>
     <w:pPr>
       <w:spacing w:after="0" w:line="240" w:lineRule="auto"/>
@@ -8298,9 +8316,9 @@
       </w:tcPr>
     </w:tblStylePr>
   </w:style>
-  <w:style w:type="table" w:styleId="ListTable5Dark-Accent3">
+  <w:style w:type="table" w:styleId="TableauListe5Fonc-Accentuation3">
     <w:name w:val="List Table 5 Dark Accent 3"/>
-    <w:basedOn w:val="TableNormal"/>
+    <w:basedOn w:val="TableauNormal"/>
     <w:uiPriority w:val="99"/>
     <w:pPr>
       <w:spacing w:after="0" w:line="240" w:lineRule="auto"/>
@@ -8404,9 +8422,9 @@
       </w:tcPr>
     </w:tblStylePr>
   </w:style>
-  <w:style w:type="table" w:styleId="ListTable5Dark-Accent4">
+  <w:style w:type="table" w:styleId="TableauListe5Fonc-Accentuation4">
     <w:name w:val="List Table 5 Dark Accent 4"/>
-    <w:basedOn w:val="TableNormal"/>
+    <w:basedOn w:val="TableauNormal"/>
     <w:uiPriority w:val="99"/>
     <w:pPr>
       <w:spacing w:after="0" w:line="240" w:lineRule="auto"/>
@@ -8510,9 +8528,9 @@
       </w:tcPr>
     </w:tblStylePr>
   </w:style>
-  <w:style w:type="table" w:styleId="ListTable5Dark-Accent5">
+  <w:style w:type="table" w:styleId="TableauListe5Fonc-Accentuation5">
     <w:name w:val="List Table 5 Dark Accent 5"/>
-    <w:basedOn w:val="TableNormal"/>
+    <w:basedOn w:val="TableauNormal"/>
     <w:uiPriority w:val="99"/>
     <w:pPr>
       <w:spacing w:after="0" w:line="240" w:lineRule="auto"/>
@@ -8616,9 +8634,9 @@
       </w:tcPr>
     </w:tblStylePr>
   </w:style>
-  <w:style w:type="table" w:styleId="ListTable5Dark-Accent6">
+  <w:style w:type="table" w:styleId="TableauListe5Fonc-Accentuation6">
     <w:name w:val="List Table 5 Dark Accent 6"/>
-    <w:basedOn w:val="TableNormal"/>
+    <w:basedOn w:val="TableauNormal"/>
     <w:uiPriority w:val="99"/>
     <w:pPr>
       <w:spacing w:after="0" w:line="240" w:lineRule="auto"/>
@@ -8722,9 +8740,9 @@
       </w:tcPr>
     </w:tblStylePr>
   </w:style>
-  <w:style w:type="table" w:styleId="ListTable6Colorful">
+  <w:style w:type="table" w:styleId="TableauListe6Couleur">
     <w:name w:val="List Table 6 Colorful"/>
-    <w:basedOn w:val="TableNormal"/>
+    <w:basedOn w:val="TableauNormal"/>
     <w:uiPriority w:val="99"/>
     <w:pPr>
       <w:spacing w:after="0" w:line="240" w:lineRule="auto"/>
@@ -8798,9 +8816,9 @@
       </w:rPr>
     </w:tblStylePr>
   </w:style>
-  <w:style w:type="table" w:styleId="ListTable6Colorful-Accent1">
+  <w:style w:type="table" w:styleId="TableauListe6Couleur-Accentuation1">
     <w:name w:val="List Table 6 Colorful Accent 1"/>
-    <w:basedOn w:val="TableNormal"/>
+    <w:basedOn w:val="TableauNormal"/>
     <w:uiPriority w:val="99"/>
     <w:pPr>
       <w:spacing w:after="0" w:line="240" w:lineRule="auto"/>
@@ -8874,9 +8892,9 @@
       </w:rPr>
     </w:tblStylePr>
   </w:style>
-  <w:style w:type="table" w:styleId="ListTable6Colorful-Accent2">
+  <w:style w:type="table" w:styleId="TableauListe6Couleur-Accentuation2">
     <w:name w:val="List Table 6 Colorful Accent 2"/>
-    <w:basedOn w:val="TableNormal"/>
+    <w:basedOn w:val="TableauNormal"/>
     <w:uiPriority w:val="99"/>
     <w:pPr>
       <w:spacing w:after="0" w:line="240" w:lineRule="auto"/>
@@ -8950,9 +8968,9 @@
       </w:rPr>
     </w:tblStylePr>
   </w:style>
-  <w:style w:type="table" w:styleId="ListTable6Colorful-Accent3">
+  <w:style w:type="table" w:styleId="TableauListe6Couleur-Accentuation3">
     <w:name w:val="List Table 6 Colorful Accent 3"/>
-    <w:basedOn w:val="TableNormal"/>
+    <w:basedOn w:val="TableauNormal"/>
     <w:uiPriority w:val="99"/>
     <w:pPr>
       <w:spacing w:after="0" w:line="240" w:lineRule="auto"/>
@@ -9026,9 +9044,9 @@
       </w:rPr>
     </w:tblStylePr>
   </w:style>
-  <w:style w:type="table" w:styleId="ListTable6Colorful-Accent4">
+  <w:style w:type="table" w:styleId="TableauListe6Couleur-Accentuation4">
     <w:name w:val="List Table 6 Colorful Accent 4"/>
-    <w:basedOn w:val="TableNormal"/>
+    <w:basedOn w:val="TableauNormal"/>
     <w:uiPriority w:val="99"/>
     <w:pPr>
       <w:spacing w:after="0" w:line="240" w:lineRule="auto"/>
@@ -9102,9 +9120,9 @@
       </w:rPr>
     </w:tblStylePr>
   </w:style>
-  <w:style w:type="table" w:styleId="ListTable6Colorful-Accent5">
+  <w:style w:type="table" w:styleId="TableauListe6Couleur-Accentuation5">
     <w:name w:val="List Table 6 Colorful Accent 5"/>
-    <w:basedOn w:val="TableNormal"/>
+    <w:basedOn w:val="TableauNormal"/>
     <w:uiPriority w:val="99"/>
     <w:pPr>
       <w:spacing w:after="0" w:line="240" w:lineRule="auto"/>
@@ -9178,9 +9196,9 @@
       </w:rPr>
     </w:tblStylePr>
   </w:style>
-  <w:style w:type="table" w:styleId="ListTable6Colorful-Accent6">
+  <w:style w:type="table" w:styleId="TableauListe6Couleur-Accentuation6">
     <w:name w:val="List Table 6 Colorful Accent 6"/>
-    <w:basedOn w:val="TableNormal"/>
+    <w:basedOn w:val="TableauNormal"/>
     <w:uiPriority w:val="99"/>
     <w:pPr>
       <w:spacing w:after="0" w:line="240" w:lineRule="auto"/>
@@ -9254,9 +9272,9 @@
       </w:rPr>
     </w:tblStylePr>
   </w:style>
-  <w:style w:type="table" w:styleId="ListTable7Colorful">
+  <w:style w:type="table" w:styleId="TableauListe7Couleur">
     <w:name w:val="List Table 7 Colorful"/>
-    <w:basedOn w:val="TableNormal"/>
+    <w:basedOn w:val="TableauNormal"/>
     <w:uiPriority w:val="99"/>
     <w:pPr>
       <w:spacing w:after="0" w:line="240" w:lineRule="auto"/>
@@ -9368,9 +9386,9 @@
       </w:rPr>
     </w:tblStylePr>
   </w:style>
-  <w:style w:type="table" w:styleId="ListTable7Colorful-Accent1">
+  <w:style w:type="table" w:styleId="TableauListe7Couleur-Accentuation1">
     <w:name w:val="List Table 7 Colorful Accent 1"/>
-    <w:basedOn w:val="TableNormal"/>
+    <w:basedOn w:val="TableauNormal"/>
     <w:uiPriority w:val="99"/>
     <w:pPr>
       <w:spacing w:after="0" w:line="240" w:lineRule="auto"/>
@@ -9482,9 +9500,9 @@
       </w:rPr>
     </w:tblStylePr>
   </w:style>
-  <w:style w:type="table" w:styleId="ListTable7Colorful-Accent2">
+  <w:style w:type="table" w:styleId="TableauListe7Couleur-Accentuation2">
     <w:name w:val="List Table 7 Colorful Accent 2"/>
-    <w:basedOn w:val="TableNormal"/>
+    <w:basedOn w:val="TableauNormal"/>
     <w:uiPriority w:val="99"/>
     <w:pPr>
       <w:spacing w:after="0" w:line="240" w:lineRule="auto"/>
@@ -9596,9 +9614,9 @@
       </w:rPr>
     </w:tblStylePr>
   </w:style>
-  <w:style w:type="table" w:styleId="ListTable7Colorful-Accent3">
+  <w:style w:type="table" w:styleId="TableauListe7Couleur-Accentuation3">
     <w:name w:val="List Table 7 Colorful Accent 3"/>
-    <w:basedOn w:val="TableNormal"/>
+    <w:basedOn w:val="TableauNormal"/>
     <w:uiPriority w:val="99"/>
     <w:pPr>
       <w:spacing w:after="0" w:line="240" w:lineRule="auto"/>
@@ -9710,9 +9728,9 @@
       </w:rPr>
     </w:tblStylePr>
   </w:style>
-  <w:style w:type="table" w:styleId="ListTable7Colorful-Accent4">
+  <w:style w:type="table" w:styleId="TableauListe7Couleur-Accentuation4">
     <w:name w:val="List Table 7 Colorful Accent 4"/>
-    <w:basedOn w:val="TableNormal"/>
+    <w:basedOn w:val="TableauNormal"/>
     <w:uiPriority w:val="99"/>
     <w:pPr>
       <w:spacing w:after="0" w:line="240" w:lineRule="auto"/>
@@ -9824,9 +9842,9 @@
       </w:rPr>
     </w:tblStylePr>
   </w:style>
-  <w:style w:type="table" w:styleId="ListTable7Colorful-Accent5">
+  <w:style w:type="table" w:styleId="TableauListe7Couleur-Accentuation5">
     <w:name w:val="List Table 7 Colorful Accent 5"/>
-    <w:basedOn w:val="TableNormal"/>
+    <w:basedOn w:val="TableauNormal"/>
     <w:uiPriority w:val="99"/>
     <w:pPr>
       <w:spacing w:after="0" w:line="240" w:lineRule="auto"/>
@@ -9938,9 +9956,9 @@
       </w:rPr>
     </w:tblStylePr>
   </w:style>
-  <w:style w:type="table" w:styleId="ListTable7Colorful-Accent6">
+  <w:style w:type="table" w:styleId="TableauListe7Couleur-Accentuation6">
     <w:name w:val="List Table 7 Colorful Accent 6"/>
-    <w:basedOn w:val="TableNormal"/>
+    <w:basedOn w:val="TableauNormal"/>
     <w:uiPriority w:val="99"/>
     <w:pPr>
       <w:spacing w:after="0" w:line="240" w:lineRule="auto"/>
@@ -10054,7 +10072,7 @@
   </w:style>
   <w:style w:type="table" w:customStyle="1" w:styleId="Lined-Accent">
     <w:name w:val="Lined - Accent"/>
-    <w:basedOn w:val="TableNormal"/>
+    <w:basedOn w:val="TableauNormal"/>
     <w:uiPriority w:val="99"/>
     <w:pPr>
       <w:spacing w:after="0" w:line="240" w:lineRule="auto"/>
@@ -10152,7 +10170,7 @@
   </w:style>
   <w:style w:type="table" w:customStyle="1" w:styleId="Lined-Accent1">
     <w:name w:val="Lined - Accent 1"/>
-    <w:basedOn w:val="TableNormal"/>
+    <w:basedOn w:val="TableauNormal"/>
     <w:uiPriority w:val="99"/>
     <w:pPr>
       <w:spacing w:after="0" w:line="240" w:lineRule="auto"/>
@@ -10250,7 +10268,7 @@
   </w:style>
   <w:style w:type="table" w:customStyle="1" w:styleId="Lined-Accent2">
     <w:name w:val="Lined - Accent 2"/>
-    <w:basedOn w:val="TableNormal"/>
+    <w:basedOn w:val="TableauNormal"/>
     <w:uiPriority w:val="99"/>
     <w:pPr>
       <w:spacing w:after="0" w:line="240" w:lineRule="auto"/>
@@ -10348,7 +10366,7 @@
   </w:style>
   <w:style w:type="table" w:customStyle="1" w:styleId="Lined-Accent3">
     <w:name w:val="Lined - Accent 3"/>
-    <w:basedOn w:val="TableNormal"/>
+    <w:basedOn w:val="TableauNormal"/>
     <w:uiPriority w:val="99"/>
     <w:pPr>
       <w:spacing w:after="0" w:line="240" w:lineRule="auto"/>
@@ -10446,7 +10464,7 @@
   </w:style>
   <w:style w:type="table" w:customStyle="1" w:styleId="Lined-Accent4">
     <w:name w:val="Lined - Accent 4"/>
-    <w:basedOn w:val="TableNormal"/>
+    <w:basedOn w:val="TableauNormal"/>
     <w:uiPriority w:val="99"/>
     <w:pPr>
       <w:spacing w:after="0" w:line="240" w:lineRule="auto"/>
@@ -10544,7 +10562,7 @@
   </w:style>
   <w:style w:type="table" w:customStyle="1" w:styleId="Lined-Accent5">
     <w:name w:val="Lined - Accent 5"/>
-    <w:basedOn w:val="TableNormal"/>
+    <w:basedOn w:val="TableauNormal"/>
     <w:uiPriority w:val="99"/>
     <w:pPr>
       <w:spacing w:after="0" w:line="240" w:lineRule="auto"/>
@@ -10642,7 +10660,7 @@
   </w:style>
   <w:style w:type="table" w:customStyle="1" w:styleId="Lined-Accent6">
     <w:name w:val="Lined - Accent 6"/>
-    <w:basedOn w:val="TableNormal"/>
+    <w:basedOn w:val="TableauNormal"/>
     <w:uiPriority w:val="99"/>
     <w:pPr>
       <w:spacing w:after="0" w:line="240" w:lineRule="auto"/>
@@ -10740,7 +10758,7 @@
   </w:style>
   <w:style w:type="table" w:customStyle="1" w:styleId="BorderedLined-Accent">
     <w:name w:val="Bordered &amp; Lined - Accent"/>
-    <w:basedOn w:val="TableNormal"/>
+    <w:basedOn w:val="TableauNormal"/>
     <w:uiPriority w:val="99"/>
     <w:pPr>
       <w:spacing w:after="0" w:line="240" w:lineRule="auto"/>
@@ -10846,7 +10864,7 @@
   </w:style>
   <w:style w:type="table" w:customStyle="1" w:styleId="BorderedLined-Accent1">
     <w:name w:val="Bordered &amp; Lined - Accent 1"/>
-    <w:basedOn w:val="TableNormal"/>
+    <w:basedOn w:val="TableauNormal"/>
     <w:uiPriority w:val="99"/>
     <w:pPr>
       <w:spacing w:after="0" w:line="240" w:lineRule="auto"/>
@@ -10952,7 +10970,7 @@
   </w:style>
   <w:style w:type="table" w:customStyle="1" w:styleId="BorderedLined-Accent2">
     <w:name w:val="Bordered &amp; Lined - Accent 2"/>
-    <w:basedOn w:val="TableNormal"/>
+    <w:basedOn w:val="TableauNormal"/>
     <w:uiPriority w:val="99"/>
     <w:pPr>
       <w:spacing w:after="0" w:line="240" w:lineRule="auto"/>
@@ -11058,7 +11076,7 @@
   </w:style>
   <w:style w:type="table" w:customStyle="1" w:styleId="BorderedLined-Accent3">
     <w:name w:val="Bordered &amp; Lined - Accent 3"/>
-    <w:basedOn w:val="TableNormal"/>
+    <w:basedOn w:val="TableauNormal"/>
     <w:uiPriority w:val="99"/>
     <w:pPr>
       <w:spacing w:after="0" w:line="240" w:lineRule="auto"/>
@@ -11164,7 +11182,7 @@
   </w:style>
   <w:style w:type="table" w:customStyle="1" w:styleId="BorderedLined-Accent4">
     <w:name w:val="Bordered &amp; Lined - Accent 4"/>
-    <w:basedOn w:val="TableNormal"/>
+    <w:basedOn w:val="TableauNormal"/>
     <w:uiPriority w:val="99"/>
     <w:pPr>
       <w:spacing w:after="0" w:line="240" w:lineRule="auto"/>
@@ -11270,7 +11288,7 @@
   </w:style>
   <w:style w:type="table" w:customStyle="1" w:styleId="BorderedLined-Accent5">
     <w:name w:val="Bordered &amp; Lined - Accent 5"/>
-    <w:basedOn w:val="TableNormal"/>
+    <w:basedOn w:val="TableauNormal"/>
     <w:uiPriority w:val="99"/>
     <w:pPr>
       <w:spacing w:after="0" w:line="240" w:lineRule="auto"/>
@@ -11376,7 +11394,7 @@
   </w:style>
   <w:style w:type="table" w:customStyle="1" w:styleId="BorderedLined-Accent6">
     <w:name w:val="Bordered &amp; Lined - Accent 6"/>
-    <w:basedOn w:val="TableNormal"/>
+    <w:basedOn w:val="TableauNormal"/>
     <w:uiPriority w:val="99"/>
     <w:pPr>
       <w:spacing w:after="0" w:line="240" w:lineRule="auto"/>
@@ -11482,7 +11500,7 @@
   </w:style>
   <w:style w:type="table" w:customStyle="1" w:styleId="Bordered">
     <w:name w:val="Bordered"/>
-    <w:basedOn w:val="TableNormal"/>
+    <w:basedOn w:val="TableauNormal"/>
     <w:uiPriority w:val="99"/>
     <w:pPr>
       <w:spacing w:after="0" w:line="240" w:lineRule="auto"/>
@@ -11564,7 +11582,7 @@
   </w:style>
   <w:style w:type="table" w:customStyle="1" w:styleId="Bordered-Accent1">
     <w:name w:val="Bordered - Accent 1"/>
-    <w:basedOn w:val="TableNormal"/>
+    <w:basedOn w:val="TableauNormal"/>
     <w:uiPriority w:val="99"/>
     <w:pPr>
       <w:spacing w:after="0" w:line="240" w:lineRule="auto"/>
@@ -11646,7 +11664,7 @@
   </w:style>
   <w:style w:type="table" w:customStyle="1" w:styleId="Bordered-Accent2">
     <w:name w:val="Bordered - Accent 2"/>
-    <w:basedOn w:val="TableNormal"/>
+    <w:basedOn w:val="TableauNormal"/>
     <w:uiPriority w:val="99"/>
     <w:pPr>
       <w:spacing w:after="0" w:line="240" w:lineRule="auto"/>
@@ -11728,7 +11746,7 @@
   </w:style>
   <w:style w:type="table" w:customStyle="1" w:styleId="Bordered-Accent3">
     <w:name w:val="Bordered - Accent 3"/>
-    <w:basedOn w:val="TableNormal"/>
+    <w:basedOn w:val="TableauNormal"/>
     <w:uiPriority w:val="99"/>
     <w:pPr>
       <w:spacing w:after="0" w:line="240" w:lineRule="auto"/>
@@ -11810,7 +11828,7 @@
   </w:style>
   <w:style w:type="table" w:customStyle="1" w:styleId="Bordered-Accent4">
     <w:name w:val="Bordered - Accent 4"/>
-    <w:basedOn w:val="TableNormal"/>
+    <w:basedOn w:val="TableauNormal"/>
     <w:uiPriority w:val="99"/>
     <w:pPr>
       <w:spacing w:after="0" w:line="240" w:lineRule="auto"/>
@@ -11892,7 +11910,7 @@
   </w:style>
   <w:style w:type="table" w:customStyle="1" w:styleId="Bordered-Accent5">
     <w:name w:val="Bordered - Accent 5"/>
-    <w:basedOn w:val="TableNormal"/>
+    <w:basedOn w:val="TableauNormal"/>
     <w:uiPriority w:val="99"/>
     <w:pPr>
       <w:spacing w:after="0" w:line="240" w:lineRule="auto"/>
@@ -11974,7 +11992,7 @@
   </w:style>
   <w:style w:type="table" w:customStyle="1" w:styleId="Bordered-Accent6">
     <w:name w:val="Bordered - Accent 6"/>
-    <w:basedOn w:val="TableNormal"/>
+    <w:basedOn w:val="TableauNormal"/>
     <w:uiPriority w:val="99"/>
     <w:pPr>
       <w:spacing w:after="0" w:line="240" w:lineRule="auto"/>
@@ -12054,10 +12072,10 @@
       </w:tcPr>
     </w:tblStylePr>
   </w:style>
-  <w:style w:type="character" w:customStyle="1" w:styleId="Heading1Char">
-    <w:name w:val="Heading 1 Char"/>
-    <w:basedOn w:val="DefaultParagraphFont"/>
-    <w:link w:val="Heading1"/>
+  <w:style w:type="character" w:customStyle="1" w:styleId="Titre1Car">
+    <w:name w:val="Titre 1 Car"/>
+    <w:basedOn w:val="Policepardfaut"/>
+    <w:link w:val="Titre1"/>
     <w:uiPriority w:val="9"/>
     <w:rPr>
       <w:rFonts w:ascii="Arial" w:eastAsia="Arial" w:hAnsi="Arial" w:cs="Arial"/>
@@ -12066,10 +12084,10 @@
       <w:szCs w:val="40"/>
     </w:rPr>
   </w:style>
-  <w:style w:type="character" w:customStyle="1" w:styleId="Heading2Char">
-    <w:name w:val="Heading 2 Char"/>
-    <w:basedOn w:val="DefaultParagraphFont"/>
-    <w:link w:val="Heading2"/>
+  <w:style w:type="character" w:customStyle="1" w:styleId="Titre2Car">
+    <w:name w:val="Titre 2 Car"/>
+    <w:basedOn w:val="Policepardfaut"/>
+    <w:link w:val="Titre2"/>
     <w:uiPriority w:val="9"/>
     <w:rPr>
       <w:rFonts w:ascii="Arial" w:eastAsia="Arial" w:hAnsi="Arial" w:cs="Arial"/>
@@ -12078,10 +12096,10 @@
       <w:szCs w:val="32"/>
     </w:rPr>
   </w:style>
-  <w:style w:type="character" w:customStyle="1" w:styleId="Heading3Char">
-    <w:name w:val="Heading 3 Char"/>
-    <w:basedOn w:val="DefaultParagraphFont"/>
-    <w:link w:val="Heading3"/>
+  <w:style w:type="character" w:customStyle="1" w:styleId="Titre3Car">
+    <w:name w:val="Titre 3 Car"/>
+    <w:basedOn w:val="Policepardfaut"/>
+    <w:link w:val="Titre3"/>
     <w:uiPriority w:val="9"/>
     <w:rPr>
       <w:rFonts w:ascii="Arial" w:eastAsia="Arial" w:hAnsi="Arial" w:cs="Arial"/>
@@ -12090,10 +12108,10 @@
       <w:szCs w:val="28"/>
     </w:rPr>
   </w:style>
-  <w:style w:type="character" w:customStyle="1" w:styleId="Heading4Char">
-    <w:name w:val="Heading 4 Char"/>
-    <w:basedOn w:val="DefaultParagraphFont"/>
-    <w:link w:val="Heading4"/>
+  <w:style w:type="character" w:customStyle="1" w:styleId="Titre4Car">
+    <w:name w:val="Titre 4 Car"/>
+    <w:basedOn w:val="Policepardfaut"/>
+    <w:link w:val="Titre4"/>
     <w:uiPriority w:val="9"/>
     <w:rPr>
       <w:rFonts w:ascii="Arial" w:eastAsia="Arial" w:hAnsi="Arial" w:cs="Arial"/>
@@ -12102,20 +12120,20 @@
       <w:color w:val="2E74B5" w:themeColor="accent1" w:themeShade="BF"/>
     </w:rPr>
   </w:style>
-  <w:style w:type="character" w:customStyle="1" w:styleId="Heading5Char">
-    <w:name w:val="Heading 5 Char"/>
-    <w:basedOn w:val="DefaultParagraphFont"/>
-    <w:link w:val="Heading5"/>
+  <w:style w:type="character" w:customStyle="1" w:styleId="Titre5Car">
+    <w:name w:val="Titre 5 Car"/>
+    <w:basedOn w:val="Policepardfaut"/>
+    <w:link w:val="Titre5"/>
     <w:uiPriority w:val="9"/>
     <w:rPr>
       <w:rFonts w:ascii="Arial" w:eastAsia="Arial" w:hAnsi="Arial" w:cs="Arial"/>
       <w:color w:val="2E74B5" w:themeColor="accent1" w:themeShade="BF"/>
     </w:rPr>
   </w:style>
-  <w:style w:type="character" w:customStyle="1" w:styleId="Heading6Char">
-    <w:name w:val="Heading 6 Char"/>
-    <w:basedOn w:val="DefaultParagraphFont"/>
-    <w:link w:val="Heading6"/>
+  <w:style w:type="character" w:customStyle="1" w:styleId="Titre6Car">
+    <w:name w:val="Titre 6 Car"/>
+    <w:basedOn w:val="Policepardfaut"/>
+    <w:link w:val="Titre6"/>
     <w:uiPriority w:val="9"/>
     <w:rPr>
       <w:rFonts w:ascii="Arial" w:eastAsia="Arial" w:hAnsi="Arial" w:cs="Arial"/>
@@ -12124,20 +12142,20 @@
       <w:color w:val="595959" w:themeColor="text1" w:themeTint="A6"/>
     </w:rPr>
   </w:style>
-  <w:style w:type="character" w:customStyle="1" w:styleId="Heading7Char">
-    <w:name w:val="Heading 7 Char"/>
-    <w:basedOn w:val="DefaultParagraphFont"/>
-    <w:link w:val="Heading7"/>
+  <w:style w:type="character" w:customStyle="1" w:styleId="Titre7Car">
+    <w:name w:val="Titre 7 Car"/>
+    <w:basedOn w:val="Policepardfaut"/>
+    <w:link w:val="Titre7"/>
     <w:uiPriority w:val="9"/>
     <w:rPr>
       <w:rFonts w:ascii="Arial" w:eastAsia="Arial" w:hAnsi="Arial" w:cs="Arial"/>
       <w:color w:val="595959" w:themeColor="text1" w:themeTint="A6"/>
     </w:rPr>
   </w:style>
-  <w:style w:type="character" w:customStyle="1" w:styleId="Heading8Char">
-    <w:name w:val="Heading 8 Char"/>
-    <w:basedOn w:val="DefaultParagraphFont"/>
-    <w:link w:val="Heading8"/>
+  <w:style w:type="character" w:customStyle="1" w:styleId="Titre8Car">
+    <w:name w:val="Titre 8 Car"/>
+    <w:basedOn w:val="Policepardfaut"/>
+    <w:link w:val="Titre8"/>
     <w:uiPriority w:val="9"/>
     <w:rPr>
       <w:rFonts w:ascii="Arial" w:eastAsia="Arial" w:hAnsi="Arial" w:cs="Arial"/>
@@ -12146,10 +12164,10 @@
       <w:color w:val="272727" w:themeColor="text1" w:themeTint="D8"/>
     </w:rPr>
   </w:style>
-  <w:style w:type="character" w:customStyle="1" w:styleId="Heading9Char">
-    <w:name w:val="Heading 9 Char"/>
-    <w:basedOn w:val="DefaultParagraphFont"/>
-    <w:link w:val="Heading9"/>
+  <w:style w:type="character" w:customStyle="1" w:styleId="Titre9Car">
+    <w:name w:val="Titre 9 Car"/>
+    <w:basedOn w:val="Policepardfaut"/>
+    <w:link w:val="Titre9"/>
     <w:uiPriority w:val="9"/>
     <w:rPr>
       <w:rFonts w:ascii="Arial" w:eastAsia="Arial" w:hAnsi="Arial" w:cs="Arial"/>
@@ -12158,11 +12176,11 @@
       <w:color w:val="272727" w:themeColor="text1" w:themeTint="D8"/>
     </w:rPr>
   </w:style>
-  <w:style w:type="paragraph" w:styleId="Title">
+  <w:style w:type="paragraph" w:styleId="Titre">
     <w:name w:val="Title"/>
     <w:basedOn w:val="Normal"/>
     <w:next w:val="Normal"/>
-    <w:link w:val="TitleChar"/>
+    <w:link w:val="TitreCar"/>
     <w:uiPriority w:val="10"/>
     <w:qFormat/>
     <w:pPr>
@@ -12176,10 +12194,10 @@
       <w:szCs w:val="56"/>
     </w:rPr>
   </w:style>
-  <w:style w:type="character" w:customStyle="1" w:styleId="TitleChar">
-    <w:name w:val="Title Char"/>
-    <w:basedOn w:val="DefaultParagraphFont"/>
-    <w:link w:val="Title"/>
+  <w:style w:type="character" w:customStyle="1" w:styleId="TitreCar">
+    <w:name w:val="Titre Car"/>
+    <w:basedOn w:val="Policepardfaut"/>
+    <w:link w:val="Titre"/>
     <w:uiPriority w:val="10"/>
     <w:rPr>
       <w:rFonts w:ascii="Arial" w:eastAsia="Arial" w:hAnsi="Arial" w:cs="Arial"/>
@@ -12188,11 +12206,11 @@
       <w:szCs w:val="56"/>
     </w:rPr>
   </w:style>
-  <w:style w:type="paragraph" w:styleId="Subtitle">
+  <w:style w:type="paragraph" w:styleId="Sous-titre">
     <w:name w:val="Subtitle"/>
     <w:basedOn w:val="Normal"/>
     <w:next w:val="Normal"/>
-    <w:link w:val="SubtitleChar"/>
+    <w:link w:val="Sous-titreCar"/>
     <w:uiPriority w:val="11"/>
     <w:qFormat/>
     <w:pPr>
@@ -12207,10 +12225,10 @@
       <w:szCs w:val="28"/>
     </w:rPr>
   </w:style>
-  <w:style w:type="character" w:customStyle="1" w:styleId="SubtitleChar">
-    <w:name w:val="Subtitle Char"/>
-    <w:basedOn w:val="DefaultParagraphFont"/>
-    <w:link w:val="Subtitle"/>
+  <w:style w:type="character" w:customStyle="1" w:styleId="Sous-titreCar">
+    <w:name w:val="Sous-titre Car"/>
+    <w:basedOn w:val="Policepardfaut"/>
+    <w:link w:val="Sous-titre"/>
     <w:uiPriority w:val="11"/>
     <w:rPr>
       <w:color w:val="595959" w:themeColor="text1" w:themeTint="A6"/>
@@ -12219,11 +12237,11 @@
       <w:szCs w:val="28"/>
     </w:rPr>
   </w:style>
-  <w:style w:type="paragraph" w:styleId="Quote">
+  <w:style w:type="paragraph" w:styleId="Citation">
     <w:name w:val="Quote"/>
     <w:basedOn w:val="Normal"/>
     <w:next w:val="Normal"/>
-    <w:link w:val="QuoteChar"/>
+    <w:link w:val="CitationCar"/>
     <w:uiPriority w:val="29"/>
     <w:qFormat/>
     <w:pPr>
@@ -12236,10 +12254,10 @@
       <w:color w:val="404040" w:themeColor="text1" w:themeTint="BF"/>
     </w:rPr>
   </w:style>
-  <w:style w:type="character" w:customStyle="1" w:styleId="QuoteChar">
-    <w:name w:val="Quote Char"/>
-    <w:basedOn w:val="DefaultParagraphFont"/>
-    <w:link w:val="Quote"/>
+  <w:style w:type="character" w:customStyle="1" w:styleId="CitationCar">
+    <w:name w:val="Citation Car"/>
+    <w:basedOn w:val="Policepardfaut"/>
+    <w:link w:val="Citation"/>
     <w:uiPriority w:val="29"/>
     <w:rPr>
       <w:i/>
@@ -12247,9 +12265,9 @@
       <w:color w:val="404040" w:themeColor="text1" w:themeTint="BF"/>
     </w:rPr>
   </w:style>
-  <w:style w:type="character" w:styleId="IntenseEmphasis">
+  <w:style w:type="character" w:styleId="Accentuationintense">
     <w:name w:val="Intense Emphasis"/>
-    <w:basedOn w:val="DefaultParagraphFont"/>
+    <w:basedOn w:val="Policepardfaut"/>
     <w:uiPriority w:val="21"/>
     <w:qFormat/>
     <w:rPr>
@@ -12258,11 +12276,11 @@
       <w:color w:val="2E74B5" w:themeColor="accent1" w:themeShade="BF"/>
     </w:rPr>
   </w:style>
-  <w:style w:type="paragraph" w:styleId="IntenseQuote">
+  <w:style w:type="paragraph" w:styleId="Citationintense">
     <w:name w:val="Intense Quote"/>
     <w:basedOn w:val="Normal"/>
     <w:next w:val="Normal"/>
-    <w:link w:val="IntenseQuoteChar"/>
+    <w:link w:val="CitationintenseCar"/>
     <w:uiPriority w:val="30"/>
     <w:qFormat/>
     <w:pPr>
@@ -12280,10 +12298,10 @@
       <w:color w:val="2E74B5" w:themeColor="accent1" w:themeShade="BF"/>
     </w:rPr>
   </w:style>
-  <w:style w:type="character" w:customStyle="1" w:styleId="IntenseQuoteChar">
-    <w:name w:val="Intense Quote Char"/>
-    <w:basedOn w:val="DefaultParagraphFont"/>
-    <w:link w:val="IntenseQuote"/>
+  <w:style w:type="character" w:customStyle="1" w:styleId="CitationintenseCar">
+    <w:name w:val="Citation intense Car"/>
+    <w:basedOn w:val="Policepardfaut"/>
+    <w:link w:val="Citationintense"/>
     <w:uiPriority w:val="30"/>
     <w:rPr>
       <w:i/>
@@ -12291,9 +12309,9 @@
       <w:color w:val="2E74B5" w:themeColor="accent1" w:themeShade="BF"/>
     </w:rPr>
   </w:style>
-  <w:style w:type="character" w:styleId="IntenseReference">
+  <w:style w:type="character" w:styleId="Rfrenceintense">
     <w:name w:val="Intense Reference"/>
-    <w:basedOn w:val="DefaultParagraphFont"/>
+    <w:basedOn w:val="Policepardfaut"/>
     <w:uiPriority w:val="32"/>
     <w:qFormat/>
     <w:rPr>
@@ -12304,9 +12322,9 @@
       <w:spacing w:val="5"/>
     </w:rPr>
   </w:style>
-  <w:style w:type="character" w:styleId="SubtleEmphasis">
+  <w:style w:type="character" w:styleId="Accentuationlgre">
     <w:name w:val="Subtle Emphasis"/>
-    <w:basedOn w:val="DefaultParagraphFont"/>
+    <w:basedOn w:val="Policepardfaut"/>
     <w:uiPriority w:val="19"/>
     <w:qFormat/>
     <w:rPr>
@@ -12315,9 +12333,9 @@
       <w:color w:val="404040" w:themeColor="text1" w:themeTint="BF"/>
     </w:rPr>
   </w:style>
-  <w:style w:type="character" w:styleId="Emphasis">
+  <w:style w:type="character" w:styleId="Accentuation">
     <w:name w:val="Emphasis"/>
-    <w:basedOn w:val="DefaultParagraphFont"/>
+    <w:basedOn w:val="Policepardfaut"/>
     <w:uiPriority w:val="20"/>
     <w:qFormat/>
     <w:rPr>
@@ -12325,9 +12343,9 @@
       <w:iCs/>
     </w:rPr>
   </w:style>
-  <w:style w:type="character" w:styleId="Strong">
+  <w:style w:type="character" w:styleId="lev">
     <w:name w:val="Strong"/>
-    <w:basedOn w:val="DefaultParagraphFont"/>
+    <w:basedOn w:val="Policepardfaut"/>
     <w:uiPriority w:val="22"/>
     <w:qFormat/>
     <w:rPr>
@@ -12335,9 +12353,9 @@
       <w:bCs/>
     </w:rPr>
   </w:style>
-  <w:style w:type="character" w:styleId="SubtleReference">
+  <w:style w:type="character" w:styleId="Rfrencelgre">
     <w:name w:val="Subtle Reference"/>
-    <w:basedOn w:val="DefaultParagraphFont"/>
+    <w:basedOn w:val="Policepardfaut"/>
     <w:uiPriority w:val="31"/>
     <w:qFormat/>
     <w:rPr>
@@ -12345,9 +12363,9 @@
       <w:color w:val="5A5A5A" w:themeColor="text1" w:themeTint="A5"/>
     </w:rPr>
   </w:style>
-  <w:style w:type="character" w:styleId="BookTitle">
+  <w:style w:type="character" w:styleId="Titredulivre">
     <w:name w:val="Book Title"/>
-    <w:basedOn w:val="DefaultParagraphFont"/>
+    <w:basedOn w:val="Policepardfaut"/>
     <w:uiPriority w:val="33"/>
     <w:qFormat/>
     <w:rPr>
@@ -12358,10 +12376,10 @@
       <w:spacing w:val="5"/>
     </w:rPr>
   </w:style>
-  <w:style w:type="paragraph" w:styleId="Header">
+  <w:style w:type="paragraph" w:styleId="En-tte">
     <w:name w:val="header"/>
     <w:basedOn w:val="Normal"/>
-    <w:link w:val="HeaderChar"/>
+    <w:link w:val="En-tteCar"/>
     <w:uiPriority w:val="99"/>
     <w:unhideWhenUsed/>
     <w:pPr>
@@ -12372,16 +12390,16 @@
       <w:spacing w:after="0" w:line="240" w:lineRule="auto"/>
     </w:pPr>
   </w:style>
-  <w:style w:type="character" w:customStyle="1" w:styleId="HeaderChar">
-    <w:name w:val="Header Char"/>
-    <w:basedOn w:val="DefaultParagraphFont"/>
-    <w:link w:val="Header"/>
-    <w:uiPriority w:val="99"/>
-  </w:style>
-  <w:style w:type="paragraph" w:styleId="Footer">
+  <w:style w:type="character" w:customStyle="1" w:styleId="En-tteCar">
+    <w:name w:val="En-tête Car"/>
+    <w:basedOn w:val="Policepardfaut"/>
+    <w:link w:val="En-tte"/>
+    <w:uiPriority w:val="99"/>
+  </w:style>
+  <w:style w:type="paragraph" w:styleId="Pieddepage">
     <w:name w:val="footer"/>
     <w:basedOn w:val="Normal"/>
-    <w:link w:val="FooterChar"/>
+    <w:link w:val="PieddepageCar"/>
     <w:uiPriority w:val="99"/>
     <w:unhideWhenUsed/>
     <w:pPr>
@@ -12392,13 +12410,13 @@
       <w:spacing w:after="0" w:line="240" w:lineRule="auto"/>
     </w:pPr>
   </w:style>
-  <w:style w:type="character" w:customStyle="1" w:styleId="FooterChar">
-    <w:name w:val="Footer Char"/>
-    <w:basedOn w:val="DefaultParagraphFont"/>
-    <w:link w:val="Footer"/>
-    <w:uiPriority w:val="99"/>
-  </w:style>
-  <w:style w:type="paragraph" w:styleId="Caption">
+  <w:style w:type="character" w:customStyle="1" w:styleId="PieddepageCar">
+    <w:name w:val="Pied de page Car"/>
+    <w:basedOn w:val="Policepardfaut"/>
+    <w:link w:val="Pieddepage"/>
+    <w:uiPriority w:val="99"/>
+  </w:style>
+  <w:style w:type="paragraph" w:styleId="Lgende">
     <w:name w:val="caption"/>
     <w:basedOn w:val="Normal"/>
     <w:next w:val="Normal"/>
@@ -12416,10 +12434,10 @@
       <w:szCs w:val="18"/>
     </w:rPr>
   </w:style>
-  <w:style w:type="paragraph" w:styleId="FootnoteText">
+  <w:style w:type="paragraph" w:styleId="Notedebasdepage">
     <w:name w:val="footnote text"/>
     <w:basedOn w:val="Normal"/>
-    <w:link w:val="FootnoteTextChar"/>
+    <w:link w:val="NotedebasdepageCar"/>
     <w:uiPriority w:val="99"/>
     <w:semiHidden/>
     <w:unhideWhenUsed/>
@@ -12431,10 +12449,10 @@
       <w:szCs w:val="20"/>
     </w:rPr>
   </w:style>
-  <w:style w:type="character" w:customStyle="1" w:styleId="FootnoteTextChar">
-    <w:name w:val="Footnote Text Char"/>
-    <w:basedOn w:val="DefaultParagraphFont"/>
-    <w:link w:val="FootnoteText"/>
+  <w:style w:type="character" w:customStyle="1" w:styleId="NotedebasdepageCar">
+    <w:name w:val="Note de bas de page Car"/>
+    <w:basedOn w:val="Policepardfaut"/>
+    <w:link w:val="Notedebasdepage"/>
     <w:uiPriority w:val="99"/>
     <w:semiHidden/>
     <w:rPr>
@@ -12442,9 +12460,9 @@
       <w:szCs w:val="20"/>
     </w:rPr>
   </w:style>
-  <w:style w:type="character" w:styleId="FootnoteReference">
+  <w:style w:type="character" w:styleId="Appelnotedebasdep">
     <w:name w:val="footnote reference"/>
-    <w:basedOn w:val="DefaultParagraphFont"/>
+    <w:basedOn w:val="Policepardfaut"/>
     <w:uiPriority w:val="99"/>
     <w:semiHidden/>
     <w:unhideWhenUsed/>
@@ -12452,10 +12470,10 @@
       <w:vertAlign w:val="superscript"/>
     </w:rPr>
   </w:style>
-  <w:style w:type="paragraph" w:styleId="EndnoteText">
+  <w:style w:type="paragraph" w:styleId="Notedefin">
     <w:name w:val="endnote text"/>
     <w:basedOn w:val="Normal"/>
-    <w:link w:val="EndnoteTextChar"/>
+    <w:link w:val="NotedefinCar"/>
     <w:uiPriority w:val="99"/>
     <w:semiHidden/>
     <w:unhideWhenUsed/>
@@ -12467,10 +12485,10 @@
       <w:szCs w:val="20"/>
     </w:rPr>
   </w:style>
-  <w:style w:type="character" w:customStyle="1" w:styleId="EndnoteTextChar">
-    <w:name w:val="Endnote Text Char"/>
-    <w:basedOn w:val="DefaultParagraphFont"/>
-    <w:link w:val="EndnoteText"/>
+  <w:style w:type="character" w:customStyle="1" w:styleId="NotedefinCar">
+    <w:name w:val="Note de fin Car"/>
+    <w:basedOn w:val="Policepardfaut"/>
+    <w:link w:val="Notedefin"/>
     <w:uiPriority w:val="99"/>
     <w:semiHidden/>
     <w:rPr>
@@ -12478,9 +12496,9 @@
       <w:szCs w:val="20"/>
     </w:rPr>
   </w:style>
-  <w:style w:type="character" w:styleId="EndnoteReference">
+  <w:style w:type="character" w:styleId="Appeldenotedefin">
     <w:name w:val="endnote reference"/>
-    <w:basedOn w:val="DefaultParagraphFont"/>
+    <w:basedOn w:val="Policepardfaut"/>
     <w:uiPriority w:val="99"/>
     <w:semiHidden/>
     <w:unhideWhenUsed/>
@@ -12488,9 +12506,9 @@
       <w:vertAlign w:val="superscript"/>
     </w:rPr>
   </w:style>
-  <w:style w:type="character" w:styleId="Hyperlink">
+  <w:style w:type="character" w:styleId="Hyperlien">
     <w:name w:val="Hyperlink"/>
-    <w:basedOn w:val="DefaultParagraphFont"/>
+    <w:basedOn w:val="Policepardfaut"/>
     <w:uiPriority w:val="99"/>
     <w:unhideWhenUsed/>
     <w:rPr>
@@ -12498,9 +12516,9 @@
       <w:u w:val="single"/>
     </w:rPr>
   </w:style>
-  <w:style w:type="character" w:styleId="FollowedHyperlink">
+  <w:style w:type="character" w:styleId="Lienvisit">
     <w:name w:val="FollowedHyperlink"/>
-    <w:basedOn w:val="DefaultParagraphFont"/>
+    <w:basedOn w:val="Policepardfaut"/>
     <w:uiPriority w:val="99"/>
     <w:semiHidden/>
     <w:unhideWhenUsed/>
@@ -12509,12 +12527,12 @@
       <w:u w:val="single"/>
     </w:rPr>
   </w:style>
-  <w:style w:type="paragraph" w:styleId="TOCHeading">
+  <w:style w:type="paragraph" w:styleId="En-ttedetabledesmatires">
     <w:name w:val="TOC Heading"/>
     <w:uiPriority w:val="39"/>
     <w:unhideWhenUsed/>
   </w:style>
-  <w:style w:type="paragraph" w:styleId="TableofFigures">
+  <w:style w:type="paragraph" w:styleId="Tabledesillustrations">
     <w:name w:val="table of figures"/>
     <w:basedOn w:val="Normal"/>
     <w:next w:val="Normal"/>
@@ -12524,7 +12542,7 @@
       <w:spacing w:after="0"/>
     </w:pPr>
   </w:style>
-  <w:style w:type="paragraph" w:styleId="NoSpacing">
+  <w:style w:type="paragraph" w:styleId="Sansinterligne">
     <w:name w:val="No Spacing"/>
     <w:basedOn w:val="Normal"/>
     <w:uiPriority w:val="1"/>
@@ -12533,7 +12551,7 @@
       <w:spacing w:after="0" w:line="240" w:lineRule="auto"/>
     </w:pPr>
   </w:style>
-  <w:style w:type="paragraph" w:styleId="ListParagraph">
+  <w:style w:type="paragraph" w:styleId="Paragraphedeliste">
     <w:name w:val="List Paragraph"/>
     <w:basedOn w:val="Normal"/>
     <w:uiPriority w:val="34"/>

</xml_diff>